<commit_message>
add gitignore, update dellstore example by time dimension
</commit_message>
<xml_diff>
--- a/DWH_Dellstore_Example.docx
+++ b/DWH_Dellstore_Example.docx
@@ -304,6 +304,27 @@
           <w:lang w:val="en-US"/>
         </w:rPr>
         <w:t xml:space="preserve">Task 1:  Download </w:t>
+      </w:r>
+      <w:proofErr w:type="spellStart"/>
+      <w:r>
+        <w:rPr>
+          <w:lang w:val="en-US"/>
+        </w:rPr>
+        <w:t>Talend</w:t>
+      </w:r>
+      <w:proofErr w:type="spellEnd"/>
+    </w:p>
+    <w:p>
+      <w:pPr>
+        <w:rPr>
+          <w:lang w:val="en-US"/>
+        </w:rPr>
+      </w:pPr>
+      <w:r>
+        <w:rPr>
+          <w:lang w:val="en-US"/>
+        </w:rPr>
+        <w:t xml:space="preserve">Download </w:t>
       </w:r>
       <w:proofErr w:type="spellStart"/>
       <w:r>
@@ -410,6 +431,8 @@
         </w:rPr>
         <w:t>Database Setup</w:t>
       </w:r>
+      <w:bookmarkStart w:id="0" w:name="_GoBack"/>
+      <w:bookmarkEnd w:id="0"/>
     </w:p>
     <w:p>
       <w:pPr>
@@ -939,8 +962,6 @@
         </w:rPr>
         <w:t>load</w:t>
       </w:r>
-      <w:bookmarkStart w:id="0" w:name="_GoBack"/>
-      <w:bookmarkEnd w:id="0"/>
       <w:r>
         <w:rPr>
           <w:lang w:val="en-US"/>
@@ -989,6 +1010,7 @@
         <w:rPr>
           <w:lang w:val="en-US"/>
         </w:rPr>
+        <w:lastRenderedPageBreak/>
         <w:t>Test the new jobs by running it multiple times.  The number of rows in all product tables should stay the same</w:t>
       </w:r>
     </w:p>
@@ -1003,7 +1025,6 @@
         <w:rPr>
           <w:lang w:val="en-US"/>
         </w:rPr>
-        <w:lastRenderedPageBreak/>
         <w:t>Task 5: Time dimension</w:t>
       </w:r>
     </w:p>
@@ -1035,16 +1056,400 @@
         <w:rPr>
           <w:lang w:val="en-US"/>
         </w:rPr>
-        <w:t xml:space="preserve">Use a date </w:t>
-      </w:r>
-      <w:proofErr w:type="spellStart"/>
-      <w:r>
-        <w:rPr>
-          <w:lang w:val="en-US"/>
-        </w:rPr>
-        <w:t>gener</w:t>
-      </w:r>
-      <w:proofErr w:type="spellEnd"/>
+        <w:t xml:space="preserve">Create table </w:t>
+      </w:r>
+      <w:proofErr w:type="spellStart"/>
+      <w:r>
+        <w:rPr>
+          <w:lang w:val="en-US"/>
+        </w:rPr>
+        <w:t>time</w:t>
+      </w:r>
+      <w:r>
+        <w:rPr>
+          <w:lang w:val="en-US"/>
+        </w:rPr>
+        <w:t>_dim</w:t>
+      </w:r>
+      <w:proofErr w:type="spellEnd"/>
+      <w:r>
+        <w:rPr>
+          <w:lang w:val="en-US"/>
+        </w:rPr>
+        <w:t xml:space="preserve"> with the columns mentioned in the </w:t>
+      </w:r>
+      <w:proofErr w:type="spellStart"/>
+      <w:r>
+        <w:rPr>
+          <w:lang w:val="en-US"/>
+        </w:rPr>
+        <w:t>dellstore_sourcetotarget_map</w:t>
+      </w:r>
+      <w:proofErr w:type="spellEnd"/>
+      <w:r>
+        <w:rPr>
+          <w:lang w:val="en-US"/>
+        </w:rPr>
+        <w:t xml:space="preserve">  in the integration schema as well as in the </w:t>
+      </w:r>
+      <w:proofErr w:type="spellStart"/>
+      <w:r>
+        <w:rPr>
+          <w:lang w:val="en-US"/>
+        </w:rPr>
+        <w:t>dwh</w:t>
+      </w:r>
+      <w:proofErr w:type="spellEnd"/>
+      <w:r>
+        <w:rPr>
+          <w:lang w:val="en-US"/>
+        </w:rPr>
+        <w:t xml:space="preserve"> schema</w:t>
+      </w:r>
+    </w:p>
+    <w:p>
+      <w:pPr>
+        <w:pStyle w:val="Listenabsatz"/>
+        <w:numPr>
+          <w:ilvl w:val="0"/>
+          <w:numId w:val="3"/>
+        </w:numPr>
+        <w:rPr>
+          <w:lang w:val="en-US"/>
+        </w:rPr>
+      </w:pPr>
+      <w:r>
+        <w:rPr>
+          <w:lang w:val="en-US"/>
+        </w:rPr>
+        <w:t xml:space="preserve">Check, which dates are in the source tables (check </w:t>
+      </w:r>
+      <w:proofErr w:type="spellStart"/>
+      <w:r>
+        <w:rPr>
+          <w:lang w:val="en-US"/>
+        </w:rPr>
+        <w:t>orders.orderdate</w:t>
+      </w:r>
+      <w:proofErr w:type="spellEnd"/>
+      <w:r>
+        <w:rPr>
+          <w:lang w:val="en-US"/>
+        </w:rPr>
+        <w:t xml:space="preserve"> and </w:t>
+      </w:r>
+      <w:proofErr w:type="spellStart"/>
+      <w:r>
+        <w:rPr>
+          <w:lang w:val="en-US"/>
+        </w:rPr>
+        <w:t>orderliness.orderdate</w:t>
+      </w:r>
+      <w:proofErr w:type="spellEnd"/>
+      <w:r>
+        <w:rPr>
+          <w:lang w:val="en-US"/>
+        </w:rPr>
+        <w:t>). Take the minimum date minus 5 years as start and the maximum date plus 10 years as end date for the next step.</w:t>
+      </w:r>
+    </w:p>
+    <w:p>
+      <w:pPr>
+        <w:pStyle w:val="Listenabsatz"/>
+        <w:numPr>
+          <w:ilvl w:val="0"/>
+          <w:numId w:val="3"/>
+        </w:numPr>
+        <w:rPr>
+          <w:lang w:val="en-US"/>
+        </w:rPr>
+      </w:pPr>
+      <w:r>
+        <w:rPr>
+          <w:lang w:val="en-US"/>
+        </w:rPr>
+        <w:t>Build a Job “</w:t>
+      </w:r>
+      <w:proofErr w:type="spellStart"/>
+      <w:r>
+        <w:rPr>
+          <w:lang w:val="en-US"/>
+        </w:rPr>
+        <w:t>int</w:t>
+      </w:r>
+      <w:proofErr w:type="spellEnd"/>
+      <w:r>
+        <w:rPr>
+          <w:lang w:val="en-US"/>
+        </w:rPr>
+        <w:t xml:space="preserve"> &lt;</w:t>
+      </w:r>
+      <w:proofErr w:type="spellStart"/>
+      <w:r>
+        <w:rPr>
+          <w:lang w:val="en-US"/>
+        </w:rPr>
+        <w:t>tablename</w:t>
+      </w:r>
+      <w:proofErr w:type="spellEnd"/>
+      <w:r>
+        <w:rPr>
+          <w:lang w:val="en-US"/>
+        </w:rPr>
+        <w:t>” to load the table in the integration schema using a TRUNCATE INSERT method</w:t>
+      </w:r>
+      <w:r>
+        <w:rPr>
+          <w:lang w:val="en-US"/>
+        </w:rPr>
+        <w:t xml:space="preserve">, based on date values from a date generator.  </w:t>
+      </w:r>
+    </w:p>
+    <w:p>
+      <w:pPr>
+        <w:pStyle w:val="Listenabsatz"/>
+        <w:numPr>
+          <w:ilvl w:val="0"/>
+          <w:numId w:val="3"/>
+        </w:numPr>
+        <w:rPr>
+          <w:lang w:val="en-US"/>
+        </w:rPr>
+      </w:pPr>
+      <w:r>
+        <w:rPr>
+          <w:lang w:val="en-US"/>
+        </w:rPr>
+        <w:t>Include</w:t>
+      </w:r>
+      <w:r>
+        <w:rPr>
+          <w:lang w:val="en-US"/>
+        </w:rPr>
+        <w:t xml:space="preserve"> the “</w:t>
+      </w:r>
+      <w:proofErr w:type="spellStart"/>
+      <w:r>
+        <w:rPr>
+          <w:lang w:val="en-US"/>
+        </w:rPr>
+        <w:t>int</w:t>
+      </w:r>
+      <w:proofErr w:type="spellEnd"/>
+      <w:r>
+        <w:rPr>
+          <w:lang w:val="en-US"/>
+        </w:rPr>
+        <w:t xml:space="preserve"> &lt;</w:t>
+      </w:r>
+      <w:proofErr w:type="spellStart"/>
+      <w:r>
+        <w:rPr>
+          <w:lang w:val="en-US"/>
+        </w:rPr>
+        <w:t>tablename</w:t>
+      </w:r>
+      <w:proofErr w:type="spellEnd"/>
+      <w:r>
+        <w:rPr>
+          <w:lang w:val="en-US"/>
+        </w:rPr>
+        <w:t xml:space="preserve">&gt;” job </w:t>
+      </w:r>
+      <w:r>
+        <w:rPr>
+          <w:lang w:val="en-US"/>
+        </w:rPr>
+        <w:t xml:space="preserve">in the </w:t>
+      </w:r>
+      <w:r>
+        <w:rPr>
+          <w:lang w:val="en-US"/>
+        </w:rPr>
+        <w:t>central job “integration</w:t>
+      </w:r>
+      <w:r>
+        <w:rPr>
+          <w:lang w:val="en-US"/>
+        </w:rPr>
+        <w:t>”</w:t>
+      </w:r>
+      <w:r>
+        <w:rPr>
+          <w:lang w:val="en-US"/>
+        </w:rPr>
+        <w:t>.</w:t>
+      </w:r>
+    </w:p>
+    <w:p>
+      <w:pPr>
+        <w:pStyle w:val="Listenabsatz"/>
+        <w:numPr>
+          <w:ilvl w:val="0"/>
+          <w:numId w:val="3"/>
+        </w:numPr>
+        <w:rPr>
+          <w:lang w:val="en-US"/>
+        </w:rPr>
+      </w:pPr>
+      <w:r>
+        <w:rPr>
+          <w:lang w:val="en-US"/>
+        </w:rPr>
+        <w:t>Build a Job “load &lt;</w:t>
+      </w:r>
+      <w:proofErr w:type="spellStart"/>
+      <w:r>
+        <w:rPr>
+          <w:lang w:val="en-US"/>
+        </w:rPr>
+        <w:t>tablename</w:t>
+      </w:r>
+      <w:proofErr w:type="spellEnd"/>
+      <w:r>
+        <w:rPr>
+          <w:lang w:val="en-US"/>
+        </w:rPr>
+        <w:t xml:space="preserve">&gt;” which compares all data in the table in the </w:t>
+      </w:r>
+      <w:proofErr w:type="spellStart"/>
+      <w:r>
+        <w:rPr>
+          <w:lang w:val="en-US"/>
+        </w:rPr>
+        <w:t>int</w:t>
+      </w:r>
+      <w:proofErr w:type="spellEnd"/>
+      <w:r>
+        <w:rPr>
+          <w:lang w:val="en-US"/>
+        </w:rPr>
+        <w:t xml:space="preserve"> schema with the data in the </w:t>
+      </w:r>
+      <w:proofErr w:type="spellStart"/>
+      <w:r>
+        <w:rPr>
+          <w:lang w:val="en-US"/>
+        </w:rPr>
+        <w:t>dwh</w:t>
+      </w:r>
+      <w:proofErr w:type="spellEnd"/>
+      <w:r>
+        <w:rPr>
+          <w:lang w:val="en-US"/>
+        </w:rPr>
+        <w:t xml:space="preserve"> schema and copies the data to the new environment using an INSERT/UPDATE method. </w:t>
+      </w:r>
+    </w:p>
+    <w:p>
+      <w:pPr>
+        <w:pStyle w:val="Listenabsatz"/>
+        <w:numPr>
+          <w:ilvl w:val="0"/>
+          <w:numId w:val="3"/>
+        </w:numPr>
+        <w:rPr>
+          <w:lang w:val="en-US"/>
+        </w:rPr>
+      </w:pPr>
+      <w:r>
+        <w:rPr>
+          <w:lang w:val="en-US"/>
+        </w:rPr>
+        <w:t>Include</w:t>
+      </w:r>
+      <w:r>
+        <w:rPr>
+          <w:lang w:val="en-US"/>
+        </w:rPr>
+        <w:t xml:space="preserve"> the “</w:t>
+      </w:r>
+      <w:r>
+        <w:rPr>
+          <w:lang w:val="en-US"/>
+        </w:rPr>
+        <w:t>load</w:t>
+      </w:r>
+      <w:r>
+        <w:rPr>
+          <w:lang w:val="en-US"/>
+        </w:rPr>
+        <w:t xml:space="preserve"> &lt;</w:t>
+      </w:r>
+      <w:proofErr w:type="spellStart"/>
+      <w:r>
+        <w:rPr>
+          <w:lang w:val="en-US"/>
+        </w:rPr>
+        <w:t>tablename</w:t>
+      </w:r>
+      <w:proofErr w:type="spellEnd"/>
+      <w:r>
+        <w:rPr>
+          <w:lang w:val="en-US"/>
+        </w:rPr>
+        <w:t xml:space="preserve">&gt;” job </w:t>
+      </w:r>
+      <w:r>
+        <w:rPr>
+          <w:lang w:val="en-US"/>
+        </w:rPr>
+        <w:t xml:space="preserve">in the </w:t>
+      </w:r>
+      <w:r>
+        <w:rPr>
+          <w:lang w:val="en-US"/>
+        </w:rPr>
+        <w:t>central job “</w:t>
+      </w:r>
+      <w:r>
+        <w:rPr>
+          <w:lang w:val="en-US"/>
+        </w:rPr>
+        <w:t>load</w:t>
+      </w:r>
+      <w:r>
+        <w:rPr>
+          <w:lang w:val="en-US"/>
+        </w:rPr>
+        <w:t>”</w:t>
+      </w:r>
+      <w:r>
+        <w:rPr>
+          <w:lang w:val="en-US"/>
+        </w:rPr>
+        <w:t>.</w:t>
+      </w:r>
+    </w:p>
+    <w:p>
+      <w:pPr>
+        <w:pStyle w:val="Listenabsatz"/>
+        <w:numPr>
+          <w:ilvl w:val="0"/>
+          <w:numId w:val="3"/>
+        </w:numPr>
+        <w:rPr>
+          <w:lang w:val="en-US"/>
+        </w:rPr>
+      </w:pPr>
+      <w:r>
+        <w:rPr>
+          <w:lang w:val="en-US"/>
+        </w:rPr>
+        <w:t xml:space="preserve">Test the new jobs by running it multiple times.  The number of rows in all </w:t>
+      </w:r>
+      <w:r>
+        <w:rPr>
+          <w:lang w:val="en-US"/>
+        </w:rPr>
+        <w:t>time</w:t>
+      </w:r>
+      <w:r>
+        <w:rPr>
+          <w:lang w:val="en-US"/>
+        </w:rPr>
+        <w:t xml:space="preserve"> tables should stay the same</w:t>
+      </w:r>
     </w:p>
     <w:p>
       <w:pPr>
@@ -1057,7 +1462,173 @@
         <w:rPr>
           <w:lang w:val="en-US"/>
         </w:rPr>
-        <w:t>Task 6: Customer Dimension</w:t>
+        <w:t xml:space="preserve">Task 6: </w:t>
+      </w:r>
+      <w:r>
+        <w:rPr>
+          <w:lang w:val="en-US"/>
+        </w:rPr>
+        <w:t>Load Control</w:t>
+      </w:r>
+    </w:p>
+    <w:p>
+      <w:pPr>
+        <w:pStyle w:val="Listenabsatz"/>
+        <w:numPr>
+          <w:ilvl w:val="0"/>
+          <w:numId w:val="4"/>
+        </w:numPr>
+        <w:rPr>
+          <w:lang w:val="en-US"/>
+        </w:rPr>
+      </w:pPr>
+      <w:r>
+        <w:rPr>
+          <w:lang w:val="en-US"/>
+        </w:rPr>
+        <w:t>Create</w:t>
+      </w:r>
+      <w:r>
+        <w:rPr>
+          <w:lang w:val="en-US"/>
+        </w:rPr>
+        <w:t xml:space="preserve"> a new central job “daily run”, which includes the central job staging, integration and load. Add dependencies between the three jobs, so that they run in the </w:t>
+      </w:r>
+      <w:r>
+        <w:rPr>
+          <w:lang w:val="en-US"/>
+        </w:rPr>
+        <w:t>correct</w:t>
+      </w:r>
+      <w:r>
+        <w:rPr>
+          <w:lang w:val="en-US"/>
+        </w:rPr>
+        <w:t xml:space="preserve"> order.</w:t>
+      </w:r>
+    </w:p>
+    <w:p>
+      <w:pPr>
+        <w:pStyle w:val="Listenabsatz"/>
+        <w:numPr>
+          <w:ilvl w:val="0"/>
+          <w:numId w:val="4"/>
+        </w:numPr>
+        <w:rPr>
+          <w:lang w:val="en-US"/>
+        </w:rPr>
+      </w:pPr>
+      <w:r>
+        <w:rPr>
+          <w:lang w:val="en-US"/>
+        </w:rPr>
+        <w:t xml:space="preserve">Create the DWHLOAD table in the </w:t>
+      </w:r>
+      <w:proofErr w:type="spellStart"/>
+      <w:r>
+        <w:rPr>
+          <w:lang w:val="en-US"/>
+        </w:rPr>
+        <w:t>dwh</w:t>
+      </w:r>
+      <w:proofErr w:type="spellEnd"/>
+      <w:r>
+        <w:rPr>
+          <w:lang w:val="en-US"/>
+        </w:rPr>
+        <w:t xml:space="preserve"> schema (only).</w:t>
+      </w:r>
+    </w:p>
+    <w:p>
+      <w:pPr>
+        <w:pStyle w:val="Listenabsatz"/>
+        <w:numPr>
+          <w:ilvl w:val="0"/>
+          <w:numId w:val="4"/>
+        </w:numPr>
+        <w:rPr>
+          <w:lang w:val="en-US"/>
+        </w:rPr>
+      </w:pPr>
+      <w:r>
+        <w:rPr>
+          <w:lang w:val="en-US"/>
+        </w:rPr>
+        <w:t xml:space="preserve">Add </w:t>
+      </w:r>
+      <w:r>
+        <w:rPr>
+          <w:lang w:val="en-US"/>
+        </w:rPr>
+        <w:t>a new job, which reads the maximum LOAD_ID from the DWHLOAD table. If no row is stored in the table the value 0 should be returned.  Increase the ID by one and store it in the parameter “LOAD_ID</w:t>
+      </w:r>
+      <w:r>
+        <w:rPr>
+          <w:lang w:val="en-US"/>
+        </w:rPr>
+        <w:t>”. Also write a new line to the DWHLOAD table containing the current date, and the updated LOAD_ID.</w:t>
+      </w:r>
+    </w:p>
+    <w:p>
+      <w:pPr>
+        <w:pStyle w:val="Listenabsatz"/>
+        <w:numPr>
+          <w:ilvl w:val="0"/>
+          <w:numId w:val="4"/>
+        </w:numPr>
+        <w:rPr>
+          <w:lang w:val="en-US"/>
+        </w:rPr>
+      </w:pPr>
+      <w:r>
+        <w:rPr>
+          <w:lang w:val="en-US"/>
+        </w:rPr>
+        <w:t xml:space="preserve">Update </w:t>
+      </w:r>
+      <w:r>
+        <w:rPr>
+          <w:lang w:val="en-US"/>
+        </w:rPr>
+        <w:t>all jobs to use the parameter to populate the LOAD_ID.</w:t>
+      </w:r>
+    </w:p>
+    <w:p>
+      <w:pPr>
+        <w:pStyle w:val="Listenabsatz"/>
+        <w:numPr>
+          <w:ilvl w:val="0"/>
+          <w:numId w:val="4"/>
+        </w:numPr>
+        <w:rPr>
+          <w:lang w:val="en-US"/>
+        </w:rPr>
+      </w:pPr>
+      <w:r>
+        <w:rPr>
+          <w:lang w:val="en-US"/>
+        </w:rPr>
+        <w:t>Test the central job, test that each execution of the job generates a new LOAD_ID and a new line in the DWHLOAD Table</w:t>
+      </w:r>
+    </w:p>
+    <w:p>
+      <w:pPr>
+        <w:pStyle w:val="berschrift2"/>
+        <w:rPr>
+          <w:lang w:val="en-US"/>
+        </w:rPr>
+      </w:pPr>
+      <w:r>
+        <w:rPr>
+          <w:lang w:val="en-US"/>
+        </w:rPr>
+        <w:t xml:space="preserve">Task 7:  </w:t>
+      </w:r>
+      <w:r>
+        <w:rPr>
+          <w:lang w:val="en-US"/>
+        </w:rPr>
+        <w:t>Customer Dimension</w:t>
       </w:r>
     </w:p>
     <w:p>
@@ -1191,7 +1762,19 @@
         <w:rPr>
           <w:lang w:val="en-US"/>
         </w:rPr>
-        <w:t xml:space="preserve"> Populate the PROD_ID using a database sequence.</w:t>
+        <w:t xml:space="preserve"> Populate the </w:t>
+      </w:r>
+      <w:r>
+        <w:rPr>
+          <w:lang w:val="en-US"/>
+        </w:rPr>
+        <w:t>CUST</w:t>
+      </w:r>
+      <w:r>
+        <w:rPr>
+          <w:lang w:val="en-US"/>
+        </w:rPr>
+        <w:t>_ID using a database sequence.</w:t>
       </w:r>
     </w:p>
     <w:p>
@@ -1202,11 +1785,13 @@
           <w:numId w:val="2"/>
         </w:numPr>
         <w:rPr>
-          <w:lang w:val="en-US"/>
-        </w:rPr>
-      </w:pPr>
-      <w:r>
-        <w:rPr>
+          <w:highlight w:val="yellow"/>
+          <w:lang w:val="en-US"/>
+        </w:rPr>
+      </w:pPr>
+      <w:r>
+        <w:rPr>
+          <w:highlight w:val="yellow"/>
           <w:lang w:val="en-US"/>
         </w:rPr>
         <w:t xml:space="preserve">Create </w:t>
@@ -1214,6 +1799,7 @@
       <w:proofErr w:type="gramStart"/>
       <w:r>
         <w:rPr>
+          <w:highlight w:val="yellow"/>
           <w:lang w:val="en-US"/>
         </w:rPr>
         <w:t>a central</w:t>
@@ -1221,6 +1807,7 @@
       <w:proofErr w:type="gramEnd"/>
       <w:r>
         <w:rPr>
+          <w:highlight w:val="yellow"/>
           <w:lang w:val="en-US"/>
         </w:rPr>
         <w:t xml:space="preserve"> job “integration” and include the “</w:t>
@@ -1228,6 +1815,7 @@
       <w:proofErr w:type="spellStart"/>
       <w:r>
         <w:rPr>
+          <w:highlight w:val="yellow"/>
           <w:lang w:val="en-US"/>
         </w:rPr>
         <w:t>int</w:t>
@@ -1235,6 +1823,7 @@
       <w:proofErr w:type="spellEnd"/>
       <w:r>
         <w:rPr>
+          <w:highlight w:val="yellow"/>
           <w:lang w:val="en-US"/>
         </w:rPr>
         <w:t xml:space="preserve"> &lt;</w:t>
@@ -1242,6 +1831,7 @@
       <w:proofErr w:type="spellStart"/>
       <w:r>
         <w:rPr>
+          <w:highlight w:val="yellow"/>
           <w:lang w:val="en-US"/>
         </w:rPr>
         <w:t>tablename</w:t>
@@ -1249,6 +1839,7 @@
       <w:proofErr w:type="spellEnd"/>
       <w:r>
         <w:rPr>
+          <w:highlight w:val="yellow"/>
           <w:lang w:val="en-US"/>
         </w:rPr>
         <w:t>&gt;” job in it.</w:t>
@@ -1262,11 +1853,13 @@
           <w:numId w:val="2"/>
         </w:numPr>
         <w:rPr>
-          <w:lang w:val="en-US"/>
-        </w:rPr>
-      </w:pPr>
-      <w:r>
-        <w:rPr>
+          <w:highlight w:val="yellow"/>
+          <w:lang w:val="en-US"/>
+        </w:rPr>
+      </w:pPr>
+      <w:r>
+        <w:rPr>
+          <w:highlight w:val="yellow"/>
           <w:lang w:val="en-US"/>
         </w:rPr>
         <w:t>Build a Job “load &lt;</w:t>
@@ -1274,6 +1867,7 @@
       <w:proofErr w:type="spellStart"/>
       <w:r>
         <w:rPr>
+          <w:highlight w:val="yellow"/>
           <w:lang w:val="en-US"/>
         </w:rPr>
         <w:t>tablename</w:t>
@@ -1281,6 +1875,7 @@
       <w:proofErr w:type="spellEnd"/>
       <w:r>
         <w:rPr>
+          <w:highlight w:val="yellow"/>
           <w:lang w:val="en-US"/>
         </w:rPr>
         <w:t xml:space="preserve">&gt;” which loads the table </w:t>
@@ -1288,13 +1883,6 @@
     </w:p>
     <w:p>
       <w:pPr>
-        <w:rPr>
-          <w:lang w:val="en-US"/>
-        </w:rPr>
-      </w:pPr>
-    </w:p>
-    <w:p>
-      <w:pPr>
         <w:pStyle w:val="berschrift2"/>
         <w:rPr>
           <w:lang w:val="en-US"/>
@@ -1302,13 +1890,29 @@
       </w:pPr>
       <w:r>
         <w:rPr>
-          <w:lang w:val="en-US"/>
-        </w:rPr>
-        <w:t xml:space="preserve">Task 7: Sales </w:t>
-      </w:r>
-      <w:proofErr w:type="spellStart"/>
-      <w:r>
-        <w:rPr>
+          <w:highlight w:val="yellow"/>
+          <w:lang w:val="en-US"/>
+        </w:rPr>
+        <w:t xml:space="preserve">Task </w:t>
+      </w:r>
+      <w:r>
+        <w:rPr>
+          <w:highlight w:val="yellow"/>
+          <w:lang w:val="en-US"/>
+        </w:rPr>
+        <w:t>8</w:t>
+      </w:r>
+      <w:r>
+        <w:rPr>
+          <w:highlight w:val="yellow"/>
+          <w:lang w:val="en-US"/>
+        </w:rPr>
+        <w:t xml:space="preserve">: Sales </w:t>
+      </w:r>
+      <w:proofErr w:type="spellStart"/>
+      <w:r>
+        <w:rPr>
+          <w:highlight w:val="yellow"/>
           <w:lang w:val="en-US"/>
         </w:rPr>
         <w:t>Fakt</w:t>
@@ -1326,7 +1930,13 @@
         <w:rPr>
           <w:lang w:val="en-US"/>
         </w:rPr>
-        <w:t>Task 8</w:t>
+        <w:t xml:space="preserve">Task </w:t>
+      </w:r>
+      <w:r>
+        <w:rPr>
+          <w:lang w:val="en-US"/>
+        </w:rPr>
+        <w:t>9</w:t>
       </w:r>
       <w:r>
         <w:rPr>
@@ -1334,6 +1944,12 @@
         </w:rPr>
         <w:t>:</w:t>
       </w:r>
+      <w:r>
+        <w:rPr>
+          <w:lang w:val="en-US"/>
+        </w:rPr>
+        <w:t xml:space="preserve"> Cleaning up</w:t>
+      </w:r>
     </w:p>
     <w:p>
       <w:pPr>
@@ -1379,6 +1995,7 @@
         <w:rPr>
           <w:lang w:val="en-US"/>
         </w:rPr>
+        <w:lastRenderedPageBreak/>
         <w:t>Task 8:</w:t>
       </w:r>
     </w:p>
@@ -1408,6 +2025,95 @@
 <file path=word/numbering.xml><?xml version="1.0" encoding="utf-8"?>
 <w:numbering xmlns:wpc="http://schemas.microsoft.com/office/word/2010/wordprocessingCanvas" xmlns:mc="http://schemas.openxmlformats.org/markup-compatibility/2006" xmlns:o="urn:schemas-microsoft-com:office:office" xmlns:r="http://schemas.openxmlformats.org/officeDocument/2006/relationships" xmlns:m="http://schemas.openxmlformats.org/officeDocument/2006/math" xmlns:v="urn:schemas-microsoft-com:vml" xmlns:wp14="http://schemas.microsoft.com/office/word/2010/wordprocessingDrawing" xmlns:wp="http://schemas.openxmlformats.org/drawingml/2006/wordprocessingDrawing" xmlns:w10="urn:schemas-microsoft-com:office:word" xmlns:w="http://schemas.openxmlformats.org/wordprocessingml/2006/main" xmlns:w14="http://schemas.microsoft.com/office/word/2010/wordml" xmlns:wpg="http://schemas.microsoft.com/office/word/2010/wordprocessingGroup" xmlns:wpi="http://schemas.microsoft.com/office/word/2010/wordprocessingInk" xmlns:wne="http://schemas.microsoft.com/office/word/2006/wordml" xmlns:wps="http://schemas.microsoft.com/office/word/2010/wordprocessingShape" mc:Ignorable="w14 wp14">
   <w:abstractNum w:abstractNumId="0">
+    <w:nsid w:val="02EE2038"/>
+    <w:multiLevelType w:val="hybridMultilevel"/>
+    <w:tmpl w:val="06182DFA"/>
+    <w:lvl w:ilvl="0" w:tplc="04070017">
+      <w:start w:val="1"/>
+      <w:numFmt w:val="lowerLetter"/>
+      <w:lvlText w:val="%1)"/>
+      <w:lvlJc w:val="left"/>
+      <w:pPr>
+        <w:ind w:left="720" w:hanging="360"/>
+      </w:pPr>
+      <w:rPr>
+        <w:rFonts w:hint="default"/>
+      </w:rPr>
+    </w:lvl>
+    <w:lvl w:ilvl="1" w:tplc="04070019" w:tentative="1">
+      <w:start w:val="1"/>
+      <w:numFmt w:val="lowerLetter"/>
+      <w:lvlText w:val="%2."/>
+      <w:lvlJc w:val="left"/>
+      <w:pPr>
+        <w:ind w:left="1440" w:hanging="360"/>
+      </w:pPr>
+    </w:lvl>
+    <w:lvl w:ilvl="2" w:tplc="0407001B" w:tentative="1">
+      <w:start w:val="1"/>
+      <w:numFmt w:val="lowerRoman"/>
+      <w:lvlText w:val="%3."/>
+      <w:lvlJc w:val="right"/>
+      <w:pPr>
+        <w:ind w:left="2160" w:hanging="180"/>
+      </w:pPr>
+    </w:lvl>
+    <w:lvl w:ilvl="3" w:tplc="0407000F" w:tentative="1">
+      <w:start w:val="1"/>
+      <w:numFmt w:val="decimal"/>
+      <w:lvlText w:val="%4."/>
+      <w:lvlJc w:val="left"/>
+      <w:pPr>
+        <w:ind w:left="2880" w:hanging="360"/>
+      </w:pPr>
+    </w:lvl>
+    <w:lvl w:ilvl="4" w:tplc="04070019" w:tentative="1">
+      <w:start w:val="1"/>
+      <w:numFmt w:val="lowerLetter"/>
+      <w:lvlText w:val="%5."/>
+      <w:lvlJc w:val="left"/>
+      <w:pPr>
+        <w:ind w:left="3600" w:hanging="360"/>
+      </w:pPr>
+    </w:lvl>
+    <w:lvl w:ilvl="5" w:tplc="0407001B" w:tentative="1">
+      <w:start w:val="1"/>
+      <w:numFmt w:val="lowerRoman"/>
+      <w:lvlText w:val="%6."/>
+      <w:lvlJc w:val="right"/>
+      <w:pPr>
+        <w:ind w:left="4320" w:hanging="180"/>
+      </w:pPr>
+    </w:lvl>
+    <w:lvl w:ilvl="6" w:tplc="0407000F" w:tentative="1">
+      <w:start w:val="1"/>
+      <w:numFmt w:val="decimal"/>
+      <w:lvlText w:val="%7."/>
+      <w:lvlJc w:val="left"/>
+      <w:pPr>
+        <w:ind w:left="5040" w:hanging="360"/>
+      </w:pPr>
+    </w:lvl>
+    <w:lvl w:ilvl="7" w:tplc="04070019" w:tentative="1">
+      <w:start w:val="1"/>
+      <w:numFmt w:val="lowerLetter"/>
+      <w:lvlText w:val="%8."/>
+      <w:lvlJc w:val="left"/>
+      <w:pPr>
+        <w:ind w:left="5760" w:hanging="360"/>
+      </w:pPr>
+    </w:lvl>
+    <w:lvl w:ilvl="8" w:tplc="0407001B" w:tentative="1">
+      <w:start w:val="1"/>
+      <w:numFmt w:val="lowerRoman"/>
+      <w:lvlText w:val="%9."/>
+      <w:lvlJc w:val="right"/>
+      <w:pPr>
+        <w:ind w:left="6480" w:hanging="180"/>
+      </w:pPr>
+    </w:lvl>
+  </w:abstractNum>
+  <w:abstractNum w:abstractNumId="1">
     <w:nsid w:val="09E5462E"/>
     <w:multiLevelType w:val="hybridMultilevel"/>
     <w:tmpl w:val="8C24C300"/>
@@ -1496,7 +2202,7 @@
       </w:pPr>
     </w:lvl>
   </w:abstractNum>
-  <w:abstractNum w:abstractNumId="1">
+  <w:abstractNum w:abstractNumId="2">
     <w:nsid w:val="546C7B8F"/>
     <w:multiLevelType w:val="hybridMultilevel"/>
     <w:tmpl w:val="8C24C300"/>
@@ -1585,7 +2291,7 @@
       </w:pPr>
     </w:lvl>
   </w:abstractNum>
-  <w:abstractNum w:abstractNumId="2">
+  <w:abstractNum w:abstractNumId="3">
     <w:nsid w:val="60FC5BB2"/>
     <w:multiLevelType w:val="hybridMultilevel"/>
     <w:tmpl w:val="BEAC526A"/>
@@ -1675,13 +2381,16 @@
     </w:lvl>
   </w:abstractNum>
   <w:num w:numId="1">
+    <w:abstractNumId w:val="2"/>
+  </w:num>
+  <w:num w:numId="2">
     <w:abstractNumId w:val="1"/>
   </w:num>
-  <w:num w:numId="2">
+  <w:num w:numId="3">
+    <w:abstractNumId w:val="3"/>
+  </w:num>
+  <w:num w:numId="4">
     <w:abstractNumId w:val="0"/>
-  </w:num>
-  <w:num w:numId="3">
-    <w:abstractNumId w:val="2"/>
   </w:num>
 </w:numbering>
 </file>

</xml_diff>

<commit_message>
first version dellstore completed
</commit_message>
<xml_diff>
--- a/DWH_Dellstore_Example.docx
+++ b/DWH_Dellstore_Example.docx
@@ -13,8 +13,22 @@
         <w:rPr>
           <w:lang w:val="en-US"/>
         </w:rPr>
-        <w:t>Training Basic ELT using Talent</w:t>
-      </w:r>
+        <w:t xml:space="preserve">Training Basic ELT using </w:t>
+      </w:r>
+      <w:proofErr w:type="spellStart"/>
+      <w:r>
+        <w:rPr>
+          <w:lang w:val="en-US"/>
+        </w:rPr>
+        <w:t>Talen</w:t>
+      </w:r>
+      <w:r>
+        <w:rPr>
+          <w:lang w:val="en-US"/>
+        </w:rPr>
+        <w:t>d</w:t>
+      </w:r>
+      <w:proofErr w:type="spellEnd"/>
     </w:p>
     <w:p>
       <w:pPr>
@@ -131,30 +145,25 @@
           <w:color w:val="D4D4D4"/>
           <w:sz w:val="21"/>
           <w:szCs w:val="21"/>
-          <w:lang w:val="en-US"/>
-        </w:rPr>
-      </w:pPr>
-      <w:proofErr w:type="spellStart"/>
-      <w:proofErr w:type="gramStart"/>
+        </w:rPr>
+      </w:pPr>
+      <w:proofErr w:type="spellStart"/>
       <w:r>
         <w:rPr>
           <w:rFonts w:ascii="Consolas" w:eastAsia="Times New Roman" w:hAnsi="Consolas" w:cs="Times New Roman"/>
           <w:color w:val="D4D4D4"/>
           <w:sz w:val="21"/>
           <w:szCs w:val="21"/>
-          <w:lang w:val="en-US"/>
         </w:rPr>
         <w:t>docker</w:t>
       </w:r>
       <w:proofErr w:type="spellEnd"/>
-      <w:proofErr w:type="gramEnd"/>
       <w:r>
         <w:rPr>
           <w:rFonts w:ascii="Consolas" w:eastAsia="Times New Roman" w:hAnsi="Consolas" w:cs="Times New Roman"/>
           <w:color w:val="D4D4D4"/>
           <w:sz w:val="21"/>
           <w:szCs w:val="21"/>
-          <w:lang w:val="en-US"/>
         </w:rPr>
         <w:t xml:space="preserve"> pull aa8y/</w:t>
       </w:r>
@@ -165,21 +174,19 @@
           <w:color w:val="D4D4D4"/>
           <w:sz w:val="21"/>
           <w:szCs w:val="21"/>
-          <w:lang w:val="en-US"/>
-        </w:rPr>
-        <w:t>postgres</w:t>
-      </w:r>
-      <w:proofErr w:type="spellEnd"/>
+        </w:rPr>
+        <w:t>postgres-dataset</w:t>
+      </w:r>
       <w:r>
         <w:rPr>
           <w:rFonts w:ascii="Consolas" w:eastAsia="Times New Roman" w:hAnsi="Consolas" w:cs="Times New Roman"/>
           <w:color w:val="D4D4D4"/>
           <w:sz w:val="21"/>
           <w:szCs w:val="21"/>
-          <w:lang w:val="en-US"/>
-        </w:rPr>
-        <w:t>-dataset</w:t>
-      </w:r>
+        </w:rPr>
+        <w:t>:dellstore</w:t>
+      </w:r>
+      <w:proofErr w:type="spellEnd"/>
     </w:p>
     <w:p>
       <w:pPr>
@@ -291,6 +298,201 @@
           <w:lang w:val="en-US"/>
         </w:rPr>
       </w:pPr>
+    </w:p>
+    <w:p>
+      <w:pPr>
+        <w:rPr>
+          <w:lang w:val="en-US"/>
+        </w:rPr>
+      </w:pPr>
+      <w:r>
+        <w:rPr>
+          <w:lang w:val="en-US"/>
+        </w:rPr>
+        <w:t xml:space="preserve">To access the database you can use </w:t>
+      </w:r>
+      <w:proofErr w:type="spellStart"/>
+      <w:r>
+        <w:rPr>
+          <w:lang w:val="en-US"/>
+        </w:rPr>
+        <w:t>dbeaver</w:t>
+      </w:r>
+      <w:proofErr w:type="spellEnd"/>
+      <w:r>
+        <w:rPr>
+          <w:lang w:val="en-US"/>
+        </w:rPr>
+        <w:t xml:space="preserve">: (e.g. </w:t>
+      </w:r>
+      <w:proofErr w:type="spellStart"/>
+      <w:r>
+        <w:rPr>
+          <w:lang w:val="en-US"/>
+        </w:rPr>
+        <w:t>choco</w:t>
+      </w:r>
+      <w:proofErr w:type="spellEnd"/>
+      <w:r>
+        <w:rPr>
+          <w:lang w:val="en-US"/>
+        </w:rPr>
+        <w:t xml:space="preserve"> install </w:t>
+      </w:r>
+      <w:proofErr w:type="spellStart"/>
+      <w:r>
+        <w:rPr>
+          <w:lang w:val="en-US"/>
+        </w:rPr>
+        <w:t>dbeaver</w:t>
+      </w:r>
+      <w:proofErr w:type="spellEnd"/>
+      <w:r>
+        <w:rPr>
+          <w:lang w:val="en-US"/>
+        </w:rPr>
+        <w:t>)</w:t>
+      </w:r>
+    </w:p>
+    <w:p>
+      <w:pPr>
+        <w:rPr>
+          <w:lang w:val="en-US"/>
+        </w:rPr>
+      </w:pPr>
+      <w:r>
+        <w:rPr>
+          <w:lang w:val="en-US"/>
+        </w:rPr>
+        <w:t>Alternate access:</w:t>
+      </w:r>
+      <w:r>
+        <w:rPr>
+          <w:lang w:val="en-US"/>
+        </w:rPr>
+        <w:t xml:space="preserve"> </w:t>
+      </w:r>
+      <w:proofErr w:type="spellStart"/>
+      <w:r>
+        <w:rPr>
+          <w:lang w:val="en-US"/>
+        </w:rPr>
+        <w:t>docker</w:t>
+      </w:r>
+      <w:proofErr w:type="spellEnd"/>
+      <w:r>
+        <w:rPr>
+          <w:lang w:val="en-US"/>
+        </w:rPr>
+        <w:t xml:space="preserve"> exec -it </w:t>
+      </w:r>
+      <w:proofErr w:type="spellStart"/>
+      <w:r>
+        <w:rPr>
+          <w:lang w:val="en-US"/>
+        </w:rPr>
+        <w:t>pg</w:t>
+      </w:r>
+      <w:proofErr w:type="spellEnd"/>
+      <w:r>
+        <w:rPr>
+          <w:lang w:val="en-US"/>
+        </w:rPr>
+        <w:t xml:space="preserve">-ds-dell </w:t>
+      </w:r>
+      <w:proofErr w:type="spellStart"/>
+      <w:r>
+        <w:rPr>
+          <w:lang w:val="en-US"/>
+        </w:rPr>
+        <w:t>psql</w:t>
+      </w:r>
+      <w:proofErr w:type="spellEnd"/>
+      <w:r>
+        <w:rPr>
+          <w:lang w:val="en-US"/>
+        </w:rPr>
+        <w:t xml:space="preserve"> -d </w:t>
+      </w:r>
+      <w:proofErr w:type="spellStart"/>
+      <w:r>
+        <w:rPr>
+          <w:lang w:val="en-US"/>
+        </w:rPr>
+        <w:t>dellstore</w:t>
+      </w:r>
+      <w:proofErr w:type="spellEnd"/>
+    </w:p>
+    <w:p>
+      <w:pPr>
+        <w:rPr>
+          <w:lang w:val="en-US"/>
+        </w:rPr>
+      </w:pPr>
+      <w:r>
+        <w:rPr>
+          <w:lang w:val="en-US"/>
+        </w:rPr>
+        <w:t xml:space="preserve">Hint:  create a connection using </w:t>
+      </w:r>
+      <w:proofErr w:type="spellStart"/>
+      <w:r>
+        <w:rPr>
+          <w:lang w:val="en-US"/>
+        </w:rPr>
+        <w:t>dbeaver</w:t>
+      </w:r>
+      <w:proofErr w:type="spellEnd"/>
+      <w:r>
+        <w:rPr>
+          <w:lang w:val="en-US"/>
+        </w:rPr>
+        <w:t xml:space="preserve"> with the following parameters: Username: </w:t>
+      </w:r>
+      <w:proofErr w:type="spellStart"/>
+      <w:r>
+        <w:rPr>
+          <w:lang w:val="en-US"/>
+        </w:rPr>
+        <w:t>docker</w:t>
+      </w:r>
+      <w:proofErr w:type="spellEnd"/>
+      <w:r>
+        <w:rPr>
+          <w:lang w:val="en-US"/>
+        </w:rPr>
+        <w:t xml:space="preserve">, Password: </w:t>
+      </w:r>
+      <w:proofErr w:type="spellStart"/>
+      <w:proofErr w:type="gramStart"/>
+      <w:r>
+        <w:rPr>
+          <w:lang w:val="en-US"/>
+        </w:rPr>
+        <w:t>docker</w:t>
+      </w:r>
+      <w:proofErr w:type="spellEnd"/>
+      <w:r>
+        <w:rPr>
+          <w:lang w:val="en-US"/>
+        </w:rPr>
+        <w:t xml:space="preserve">  Database</w:t>
+      </w:r>
+      <w:proofErr w:type="gramEnd"/>
+      <w:r>
+        <w:rPr>
+          <w:lang w:val="en-US"/>
+        </w:rPr>
+        <w:t xml:space="preserve">: </w:t>
+      </w:r>
+      <w:proofErr w:type="spellStart"/>
+      <w:r>
+        <w:rPr>
+          <w:lang w:val="en-US"/>
+        </w:rPr>
+        <w:t>dellstore</w:t>
+      </w:r>
+      <w:proofErr w:type="spellEnd"/>
     </w:p>
     <w:p>
       <w:pPr>
@@ -431,8 +633,6 @@
         </w:rPr>
         <w:t>Database Setup</w:t>
       </w:r>
-      <w:bookmarkStart w:id="0" w:name="_GoBack"/>
-      <w:bookmarkEnd w:id="0"/>
     </w:p>
     <w:p>
       <w:pPr>
@@ -513,7 +713,60 @@
         <w:rPr>
           <w:lang w:val="en-US"/>
         </w:rPr>
-        <w:t>Task 3:</w:t>
+        <w:t>Task 3:  Big Picture</w:t>
+      </w:r>
+    </w:p>
+    <w:p>
+      <w:pPr>
+        <w:rPr>
+          <w:lang w:val="en-US"/>
+        </w:rPr>
+      </w:pPr>
+      <w:r>
+        <w:rPr>
+          <w:lang w:val="en-US"/>
+        </w:rPr>
+        <w:t xml:space="preserve">Draw a picture, how the </w:t>
+      </w:r>
+      <w:proofErr w:type="spellStart"/>
+      <w:r>
+        <w:rPr>
+          <w:lang w:val="en-US"/>
+        </w:rPr>
+        <w:t>dwh</w:t>
+      </w:r>
+      <w:proofErr w:type="spellEnd"/>
+      <w:r>
+        <w:rPr>
+          <w:lang w:val="en-US"/>
+        </w:rPr>
+        <w:t xml:space="preserve"> schema will look like. Include possible links and foreign keys between the tables.</w:t>
+      </w:r>
+    </w:p>
+    <w:p>
+      <w:pPr>
+        <w:pStyle w:val="berschrift2"/>
+        <w:rPr>
+          <w:lang w:val="en-US"/>
+        </w:rPr>
+      </w:pPr>
+      <w:r>
+        <w:rPr>
+          <w:lang w:val="en-US"/>
+        </w:rPr>
+        <w:t xml:space="preserve">Task </w:t>
+      </w:r>
+      <w:r>
+        <w:rPr>
+          <w:lang w:val="en-US"/>
+        </w:rPr>
+        <w:t>4</w:t>
+      </w:r>
+      <w:r>
+        <w:rPr>
+          <w:lang w:val="en-US"/>
+        </w:rPr>
+        <w:t>:</w:t>
       </w:r>
       <w:r>
         <w:rPr>
@@ -619,7 +872,19 @@
         <w:rPr>
           <w:lang w:val="en-US"/>
         </w:rPr>
-        <w:t xml:space="preserve">Task 4: </w:t>
+        <w:t xml:space="preserve">Task </w:t>
+      </w:r>
+      <w:r>
+        <w:rPr>
+          <w:lang w:val="en-US"/>
+        </w:rPr>
+        <w:t>5</w:t>
+      </w:r>
+      <w:r>
+        <w:rPr>
+          <w:lang w:val="en-US"/>
+        </w:rPr>
+        <w:t xml:space="preserve">: </w:t>
       </w:r>
       <w:r>
         <w:rPr>
@@ -676,6 +941,7 @@
         <w:rPr>
           <w:lang w:val="en-US"/>
         </w:rPr>
+        <w:lastRenderedPageBreak/>
         <w:t xml:space="preserve">Create table </w:t>
       </w:r>
       <w:proofErr w:type="spellStart"/>
@@ -725,6 +991,12 @@
           <w:lang w:val="en-US"/>
         </w:rPr>
         <w:t xml:space="preserve"> schema</w:t>
+      </w:r>
+      <w:r>
+        <w:rPr>
+          <w:lang w:val="en-US"/>
+        </w:rPr>
+        <w:t xml:space="preserve"> (Tipp: Use the draft SQL from column H to make your job more easy)</w:t>
       </w:r>
     </w:p>
     <w:p>
@@ -1010,7 +1282,6 @@
         <w:rPr>
           <w:lang w:val="en-US"/>
         </w:rPr>
-        <w:lastRenderedPageBreak/>
         <w:t>Test the new jobs by running it multiple times.  The number of rows in all product tables should stay the same</w:t>
       </w:r>
     </w:p>
@@ -1025,7 +1296,13 @@
         <w:rPr>
           <w:lang w:val="en-US"/>
         </w:rPr>
-        <w:t>Task 5: Time dimension</w:t>
+        <w:t>Task 6</w:t>
+      </w:r>
+      <w:r>
+        <w:rPr>
+          <w:lang w:val="en-US"/>
+        </w:rPr>
+        <w:t>: Time dimension</w:t>
       </w:r>
     </w:p>
     <w:p>
@@ -1462,7 +1739,19 @@
         <w:rPr>
           <w:lang w:val="en-US"/>
         </w:rPr>
-        <w:t xml:space="preserve">Task 6: </w:t>
+        <w:t xml:space="preserve">Task </w:t>
+      </w:r>
+      <w:r>
+        <w:rPr>
+          <w:lang w:val="en-US"/>
+        </w:rPr>
+        <w:t>7</w:t>
+      </w:r>
+      <w:r>
+        <w:rPr>
+          <w:lang w:val="en-US"/>
+        </w:rPr>
+        <w:t xml:space="preserve">: </w:t>
       </w:r>
       <w:r>
         <w:rPr>
@@ -1560,13 +1849,63 @@
         <w:rPr>
           <w:lang w:val="en-US"/>
         </w:rPr>
-        <w:t>a new job, which reads the maximum LOAD_ID from the DWHLOAD table. If no row is stored in the table the value 0 should be returned.  Increase the ID by one and store it in the parameter “LOAD_ID</w:t>
-      </w:r>
-      <w:r>
-        <w:rPr>
-          <w:lang w:val="en-US"/>
-        </w:rPr>
-        <w:t>”. Also write a new line to the DWHLOAD table containing the current date, and the updated LOAD_ID.</w:t>
+        <w:t>a new job</w:t>
+      </w:r>
+      <w:r>
+        <w:rPr>
+          <w:lang w:val="en-US"/>
+        </w:rPr>
+        <w:t xml:space="preserve"> “</w:t>
+      </w:r>
+      <w:proofErr w:type="spellStart"/>
+      <w:r>
+        <w:rPr>
+          <w:lang w:val="en-US"/>
+        </w:rPr>
+        <w:t>dwhload_control</w:t>
+      </w:r>
+      <w:proofErr w:type="spellEnd"/>
+      <w:r>
+        <w:rPr>
+          <w:lang w:val="en-US"/>
+        </w:rPr>
+        <w:t>”</w:t>
+      </w:r>
+      <w:r>
+        <w:rPr>
+          <w:lang w:val="en-US"/>
+        </w:rPr>
+        <w:t>, which reads the maximum LOAD_ID from the DWHLOAD table. If no row is stored in the table the value 0 should be returned.  Increase the ID by one and store it in the parameter “LOAD_ID</w:t>
+      </w:r>
+      <w:r>
+        <w:rPr>
+          <w:lang w:val="en-US"/>
+        </w:rPr>
+        <w:t xml:space="preserve">”. </w:t>
+      </w:r>
+      <w:r>
+        <w:rPr>
+          <w:lang w:val="en-US"/>
+        </w:rPr>
+        <w:t xml:space="preserve">Create a load date LOAD_DATE with the value 01.01.2018 and store it also in a parameter. </w:t>
+      </w:r>
+      <w:r>
+        <w:rPr>
+          <w:lang w:val="en-US"/>
+        </w:rPr>
+        <w:t xml:space="preserve">Also write a new line to the DWHLOAD table containing the </w:t>
+      </w:r>
+      <w:r>
+        <w:rPr>
+          <w:lang w:val="en-US"/>
+        </w:rPr>
+        <w:t>LOAD_DATE</w:t>
+      </w:r>
+      <w:r>
+        <w:rPr>
+          <w:lang w:val="en-US"/>
+        </w:rPr>
+        <w:t xml:space="preserve"> and the updated LOAD_ID.</w:t>
       </w:r>
     </w:p>
     <w:p>
@@ -1622,7 +1961,20 @@
         <w:rPr>
           <w:lang w:val="en-US"/>
         </w:rPr>
-        <w:t xml:space="preserve">Task 7:  </w:t>
+        <w:lastRenderedPageBreak/>
+        <w:t xml:space="preserve">Task </w:t>
+      </w:r>
+      <w:r>
+        <w:rPr>
+          <w:lang w:val="en-US"/>
+        </w:rPr>
+        <w:t>8</w:t>
+      </w:r>
+      <w:r>
+        <w:rPr>
+          <w:lang w:val="en-US"/>
+        </w:rPr>
+        <w:t xml:space="preserve">:  </w:t>
       </w:r>
       <w:r>
         <w:rPr>
@@ -1776,6 +2128,12 @@
         </w:rPr>
         <w:t>_ID using a database sequence.</w:t>
       </w:r>
+      <w:r>
+        <w:rPr>
+          <w:lang w:val="en-US"/>
+        </w:rPr>
+        <w:t xml:space="preserve"> Populate VALID_FROM with the date 01.01.1900 and VALID_TO with the date 31.12.9999. Populate CUST_HID with the value from CUST_ID.</w:t>
+      </w:r>
     </w:p>
     <w:p>
       <w:pPr>
@@ -1785,13 +2143,11 @@
           <w:numId w:val="2"/>
         </w:numPr>
         <w:rPr>
-          <w:highlight w:val="yellow"/>
-          <w:lang w:val="en-US"/>
-        </w:rPr>
-      </w:pPr>
-      <w:r>
-        <w:rPr>
-          <w:highlight w:val="yellow"/>
+          <w:lang w:val="en-US"/>
+        </w:rPr>
+      </w:pPr>
+      <w:r>
+        <w:rPr>
           <w:lang w:val="en-US"/>
         </w:rPr>
         <w:t xml:space="preserve">Create </w:t>
@@ -1799,7 +2155,6 @@
       <w:proofErr w:type="gramStart"/>
       <w:r>
         <w:rPr>
-          <w:highlight w:val="yellow"/>
           <w:lang w:val="en-US"/>
         </w:rPr>
         <w:t>a central</w:t>
@@ -1807,7 +2162,6 @@
       <w:proofErr w:type="gramEnd"/>
       <w:r>
         <w:rPr>
-          <w:highlight w:val="yellow"/>
           <w:lang w:val="en-US"/>
         </w:rPr>
         <w:t xml:space="preserve"> job “integration” and include the “</w:t>
@@ -1815,7 +2169,6 @@
       <w:proofErr w:type="spellStart"/>
       <w:r>
         <w:rPr>
-          <w:highlight w:val="yellow"/>
           <w:lang w:val="en-US"/>
         </w:rPr>
         <w:t>int</w:t>
@@ -1823,7 +2176,6 @@
       <w:proofErr w:type="spellEnd"/>
       <w:r>
         <w:rPr>
-          <w:highlight w:val="yellow"/>
           <w:lang w:val="en-US"/>
         </w:rPr>
         <w:t xml:space="preserve"> &lt;</w:t>
@@ -1831,7 +2183,6 @@
       <w:proofErr w:type="spellStart"/>
       <w:r>
         <w:rPr>
-          <w:highlight w:val="yellow"/>
           <w:lang w:val="en-US"/>
         </w:rPr>
         <w:t>tablename</w:t>
@@ -1839,7 +2190,6 @@
       <w:proofErr w:type="spellEnd"/>
       <w:r>
         <w:rPr>
-          <w:highlight w:val="yellow"/>
           <w:lang w:val="en-US"/>
         </w:rPr>
         <w:t>&gt;” job in it.</w:t>
@@ -1853,32 +2203,2207 @@
           <w:numId w:val="2"/>
         </w:numPr>
         <w:rPr>
+          <w:lang w:val="en-US"/>
+        </w:rPr>
+      </w:pPr>
+      <w:r>
+        <w:rPr>
+          <w:lang w:val="en-US"/>
+        </w:rPr>
+        <w:t>Build a Job “load &lt;</w:t>
+      </w:r>
+      <w:proofErr w:type="spellStart"/>
+      <w:r>
+        <w:rPr>
+          <w:lang w:val="en-US"/>
+        </w:rPr>
+        <w:t>tablename</w:t>
+      </w:r>
+      <w:proofErr w:type="spellEnd"/>
+      <w:r>
+        <w:rPr>
+          <w:lang w:val="en-US"/>
+        </w:rPr>
+        <w:t>&gt;</w:t>
+      </w:r>
+      <w:r>
+        <w:rPr>
+          <w:lang w:val="en-US"/>
+        </w:rPr>
+        <w:t xml:space="preserve">” which compares the </w:t>
+      </w:r>
+      <w:proofErr w:type="spellStart"/>
+      <w:r>
+        <w:rPr>
+          <w:lang w:val="en-US"/>
+        </w:rPr>
+        <w:t>dwh</w:t>
+      </w:r>
+      <w:proofErr w:type="spellEnd"/>
+      <w:r>
+        <w:rPr>
+          <w:lang w:val="en-US"/>
+        </w:rPr>
+        <w:t xml:space="preserve"> and the </w:t>
+      </w:r>
+      <w:proofErr w:type="spellStart"/>
+      <w:r>
+        <w:rPr>
+          <w:lang w:val="en-US"/>
+        </w:rPr>
+        <w:t>int</w:t>
+      </w:r>
+      <w:proofErr w:type="spellEnd"/>
+      <w:r>
+        <w:rPr>
+          <w:lang w:val="en-US"/>
+        </w:rPr>
+        <w:t xml:space="preserve"> data and uses SCD2 </w:t>
+      </w:r>
+      <w:proofErr w:type="spellStart"/>
+      <w:r>
+        <w:rPr>
+          <w:lang w:val="en-US"/>
+        </w:rPr>
+        <w:t>historization</w:t>
+      </w:r>
+      <w:proofErr w:type="spellEnd"/>
+      <w:r>
+        <w:rPr>
+          <w:lang w:val="en-US"/>
+        </w:rPr>
+        <w:t xml:space="preserve"> to load the data to the DWH. Use the following rules:</w:t>
+      </w:r>
+    </w:p>
+    <w:p>
+      <w:pPr>
+        <w:pStyle w:val="Listenabsatz"/>
+        <w:numPr>
+          <w:ilvl w:val="0"/>
+          <w:numId w:val="9"/>
+        </w:numPr>
+        <w:rPr>
+          <w:lang w:val="en-US"/>
+        </w:rPr>
+      </w:pPr>
+      <w:r>
+        <w:rPr>
+          <w:lang w:val="en-US"/>
+        </w:rPr>
+        <w:t xml:space="preserve">A new version should be created, when one of the core content fields has changed, i.e. </w:t>
+      </w:r>
+      <w:r>
+        <w:rPr>
+          <w:lang w:val="en-US"/>
+        </w:rPr>
+        <w:t>NAME</w:t>
+      </w:r>
+      <w:r>
+        <w:rPr>
+          <w:lang w:val="en-US"/>
+        </w:rPr>
+        <w:t xml:space="preserve">, </w:t>
+      </w:r>
+      <w:r>
+        <w:rPr>
+          <w:lang w:val="en-US"/>
+        </w:rPr>
+        <w:t>ci</w:t>
+      </w:r>
+      <w:r>
+        <w:rPr>
+          <w:lang w:val="en-US"/>
+        </w:rPr>
+        <w:t>t</w:t>
+      </w:r>
+      <w:r>
+        <w:rPr>
+          <w:lang w:val="en-US"/>
+        </w:rPr>
+        <w:t>y</w:t>
+      </w:r>
+      <w:r>
+        <w:rPr>
+          <w:lang w:val="en-US"/>
+        </w:rPr>
+        <w:t xml:space="preserve">, </w:t>
+      </w:r>
+      <w:r>
+        <w:rPr>
+          <w:lang w:val="en-US"/>
+        </w:rPr>
+        <w:t>state</w:t>
+      </w:r>
+      <w:r>
+        <w:rPr>
+          <w:lang w:val="en-US"/>
+        </w:rPr>
+        <w:t xml:space="preserve">, </w:t>
+      </w:r>
+      <w:r>
+        <w:rPr>
+          <w:lang w:val="en-US"/>
+        </w:rPr>
+        <w:t>zip</w:t>
+      </w:r>
+      <w:r>
+        <w:rPr>
+          <w:lang w:val="en-US"/>
+        </w:rPr>
+        <w:t xml:space="preserve">, </w:t>
+      </w:r>
+      <w:r>
+        <w:rPr>
+          <w:lang w:val="en-US"/>
+        </w:rPr>
+        <w:t>country</w:t>
+      </w:r>
+      <w:r>
+        <w:rPr>
+          <w:lang w:val="en-US"/>
+        </w:rPr>
+        <w:t xml:space="preserve">, </w:t>
+      </w:r>
+      <w:r>
+        <w:rPr>
+          <w:lang w:val="en-US"/>
+        </w:rPr>
+        <w:t>region</w:t>
+      </w:r>
+      <w:r>
+        <w:rPr>
+          <w:lang w:val="en-US"/>
+        </w:rPr>
+        <w:t xml:space="preserve">, </w:t>
+      </w:r>
+      <w:r>
+        <w:rPr>
+          <w:lang w:val="en-US"/>
+        </w:rPr>
+        <w:t>age</w:t>
+      </w:r>
+      <w:r>
+        <w:rPr>
+          <w:lang w:val="en-US"/>
+        </w:rPr>
+        <w:t xml:space="preserve">, </w:t>
+      </w:r>
+      <w:proofErr w:type="spellStart"/>
+      <w:r>
+        <w:rPr>
+          <w:lang w:val="en-US"/>
+        </w:rPr>
+        <w:t>income</w:t>
+      </w:r>
+      <w:r>
+        <w:rPr>
+          <w:lang w:val="en-US"/>
+        </w:rPr>
+        <w:t>,</w:t>
+      </w:r>
+      <w:r>
+        <w:rPr>
+          <w:lang w:val="en-US"/>
+        </w:rPr>
+        <w:t>gender</w:t>
+      </w:r>
+      <w:proofErr w:type="spellEnd"/>
+      <w:r>
+        <w:rPr>
+          <w:lang w:val="en-US"/>
+        </w:rPr>
+        <w:t>)</w:t>
+      </w:r>
+    </w:p>
+    <w:p>
+      <w:pPr>
+        <w:pStyle w:val="Listenabsatz"/>
+        <w:numPr>
+          <w:ilvl w:val="0"/>
+          <w:numId w:val="9"/>
+        </w:numPr>
+        <w:rPr>
+          <w:lang w:val="en-US"/>
+        </w:rPr>
+      </w:pPr>
+      <w:r>
+        <w:rPr>
+          <w:lang w:val="en-US"/>
+        </w:rPr>
+        <w:t>The only the current version has to be updated in case of a change of the address line or the contact information. (fields: address, email, phone)</w:t>
+      </w:r>
+    </w:p>
+    <w:p>
+      <w:pPr>
+        <w:pStyle w:val="Listenabsatz"/>
+        <w:numPr>
+          <w:ilvl w:val="0"/>
+          <w:numId w:val="9"/>
+        </w:numPr>
+        <w:rPr>
+          <w:lang w:val="en-US"/>
+        </w:rPr>
+      </w:pPr>
+      <w:r>
+        <w:rPr>
+          <w:lang w:val="en-US"/>
+        </w:rPr>
+        <w:t>Every new version will have an unique CUST_HID</w:t>
+      </w:r>
+    </w:p>
+    <w:p>
+      <w:pPr>
+        <w:pStyle w:val="Listenabsatz"/>
+        <w:numPr>
+          <w:ilvl w:val="0"/>
+          <w:numId w:val="9"/>
+        </w:numPr>
+        <w:rPr>
+          <w:lang w:val="en-US"/>
+        </w:rPr>
+      </w:pPr>
+      <w:r>
+        <w:rPr>
+          <w:lang w:val="en-US"/>
+        </w:rPr>
+        <w:t>The valid date from of a new version should be the LOAD_DATE</w:t>
+      </w:r>
+    </w:p>
+    <w:p>
+      <w:pPr>
+        <w:pStyle w:val="Listenabsatz"/>
+        <w:numPr>
+          <w:ilvl w:val="0"/>
+          <w:numId w:val="9"/>
+        </w:numPr>
+        <w:rPr>
+          <w:lang w:val="en-US"/>
+        </w:rPr>
+      </w:pPr>
+      <w:r>
+        <w:rPr>
+          <w:lang w:val="en-US"/>
+        </w:rPr>
+        <w:t>The previous current version should be LOAD_DATE -1 (e.g. 31.12.2017 in case of a load date of 01.01.2018)</w:t>
+      </w:r>
+    </w:p>
+    <w:p>
+      <w:pPr>
+        <w:pStyle w:val="Listenabsatz"/>
+        <w:numPr>
+          <w:ilvl w:val="0"/>
+          <w:numId w:val="9"/>
+        </w:numPr>
+        <w:rPr>
+          <w:lang w:val="en-US"/>
+        </w:rPr>
+      </w:pPr>
+      <w:r>
+        <w:rPr>
+          <w:lang w:val="en-US"/>
+        </w:rPr>
+        <w:t>The most current version should have CUST_CURRENT = ‘Y’. All other versions should have CUST_CURRENT=’N’</w:t>
+      </w:r>
+    </w:p>
+    <w:p>
+      <w:pPr>
+        <w:pStyle w:val="Listenabsatz"/>
+        <w:numPr>
+          <w:ilvl w:val="0"/>
+          <w:numId w:val="2"/>
+        </w:numPr>
+        <w:rPr>
+          <w:lang w:val="en-US"/>
+        </w:rPr>
+      </w:pPr>
+      <w:r>
+        <w:rPr>
+          <w:lang w:val="en-US"/>
+        </w:rPr>
+        <w:t>Include</w:t>
+      </w:r>
+      <w:r>
+        <w:rPr>
+          <w:lang w:val="en-US"/>
+        </w:rPr>
+        <w:t xml:space="preserve"> the “</w:t>
+      </w:r>
+      <w:r>
+        <w:rPr>
+          <w:lang w:val="en-US"/>
+        </w:rPr>
+        <w:t>load</w:t>
+      </w:r>
+      <w:r>
+        <w:rPr>
+          <w:lang w:val="en-US"/>
+        </w:rPr>
+        <w:t xml:space="preserve"> &lt;</w:t>
+      </w:r>
+      <w:proofErr w:type="spellStart"/>
+      <w:r>
+        <w:rPr>
+          <w:lang w:val="en-US"/>
+        </w:rPr>
+        <w:t>tablename</w:t>
+      </w:r>
+      <w:proofErr w:type="spellEnd"/>
+      <w:r>
+        <w:rPr>
+          <w:lang w:val="en-US"/>
+        </w:rPr>
+        <w:t xml:space="preserve">&gt;” job </w:t>
+      </w:r>
+      <w:r>
+        <w:rPr>
+          <w:lang w:val="en-US"/>
+        </w:rPr>
+        <w:t xml:space="preserve">in the </w:t>
+      </w:r>
+      <w:r>
+        <w:rPr>
+          <w:lang w:val="en-US"/>
+        </w:rPr>
+        <w:t>central job “</w:t>
+      </w:r>
+      <w:r>
+        <w:rPr>
+          <w:lang w:val="en-US"/>
+        </w:rPr>
+        <w:t>load”</w:t>
+      </w:r>
+      <w:r>
+        <w:rPr>
+          <w:lang w:val="en-US"/>
+        </w:rPr>
+        <w:t>.</w:t>
+      </w:r>
+    </w:p>
+    <w:p>
+      <w:pPr>
+        <w:pStyle w:val="Listenabsatz"/>
+        <w:numPr>
+          <w:ilvl w:val="0"/>
+          <w:numId w:val="2"/>
+        </w:numPr>
+        <w:rPr>
+          <w:lang w:val="en-US"/>
+        </w:rPr>
+      </w:pPr>
+      <w:r>
+        <w:rPr>
+          <w:lang w:val="en-US"/>
+        </w:rPr>
+        <w:t>Run the job multiple times</w:t>
+      </w:r>
+      <w:r>
+        <w:rPr>
+          <w:lang w:val="en-US"/>
+        </w:rPr>
+        <w:t xml:space="preserve"> (after the first run, the table in the </w:t>
+      </w:r>
+      <w:proofErr w:type="spellStart"/>
+      <w:r>
+        <w:rPr>
+          <w:lang w:val="en-US"/>
+        </w:rPr>
+        <w:t>dwh</w:t>
+      </w:r>
+      <w:proofErr w:type="spellEnd"/>
+      <w:r>
+        <w:rPr>
+          <w:lang w:val="en-US"/>
+        </w:rPr>
+        <w:t xml:space="preserve"> shouldn’t change)</w:t>
+      </w:r>
+    </w:p>
+    <w:p>
+      <w:pPr>
+        <w:pStyle w:val="Listenabsatz"/>
+        <w:numPr>
+          <w:ilvl w:val="0"/>
+          <w:numId w:val="2"/>
+        </w:numPr>
+        <w:rPr>
+          <w:lang w:val="en-US"/>
+        </w:rPr>
+      </w:pPr>
+      <w:r>
+        <w:rPr>
+          <w:lang w:val="en-US"/>
+        </w:rPr>
+        <w:t xml:space="preserve">Set the LOAD_DATE in the </w:t>
+      </w:r>
+      <w:r>
+        <w:rPr>
+          <w:lang w:val="en-US"/>
+        </w:rPr>
+        <w:t>“</w:t>
+      </w:r>
+      <w:proofErr w:type="spellStart"/>
+      <w:r>
+        <w:rPr>
+          <w:lang w:val="en-US"/>
+        </w:rPr>
+        <w:t>dwhload_control</w:t>
+      </w:r>
+      <w:proofErr w:type="spellEnd"/>
+      <w:r>
+        <w:rPr>
+          <w:lang w:val="en-US"/>
+        </w:rPr>
+        <w:t>”</w:t>
+      </w:r>
+      <w:r>
+        <w:rPr>
+          <w:lang w:val="en-US"/>
+        </w:rPr>
+        <w:t xml:space="preserve"> to ’01.02.2018’ and update three customer records in the </w:t>
+      </w:r>
+      <w:proofErr w:type="spellStart"/>
+      <w:r>
+        <w:rPr>
+          <w:lang w:val="en-US"/>
+        </w:rPr>
+        <w:t>dellstore</w:t>
+      </w:r>
+      <w:proofErr w:type="spellEnd"/>
+      <w:r>
+        <w:rPr>
+          <w:lang w:val="en-US"/>
+        </w:rPr>
+        <w:t xml:space="preserve"> source database:</w:t>
+      </w:r>
+    </w:p>
+    <w:p>
+      <w:pPr>
+        <w:pStyle w:val="Listenabsatz"/>
+        <w:numPr>
+          <w:ilvl w:val="1"/>
+          <w:numId w:val="2"/>
+        </w:numPr>
+        <w:rPr>
+          <w:lang w:val="en-US"/>
+        </w:rPr>
+      </w:pPr>
+      <w:r>
+        <w:rPr>
+          <w:lang w:val="en-US"/>
+        </w:rPr>
+        <w:t>Update name and phone of one customer</w:t>
+      </w:r>
+    </w:p>
+    <w:p>
+      <w:pPr>
+        <w:pStyle w:val="Listenabsatz"/>
+        <w:numPr>
+          <w:ilvl w:val="1"/>
+          <w:numId w:val="2"/>
+        </w:numPr>
+        <w:rPr>
+          <w:lang w:val="en-US"/>
+        </w:rPr>
+      </w:pPr>
+      <w:r>
+        <w:rPr>
+          <w:lang w:val="en-US"/>
+        </w:rPr>
+        <w:t>Update phone and address of a second customer</w:t>
+      </w:r>
+    </w:p>
+    <w:p>
+      <w:pPr>
+        <w:pStyle w:val="Listenabsatz"/>
+        <w:numPr>
+          <w:ilvl w:val="1"/>
+          <w:numId w:val="2"/>
+        </w:numPr>
+        <w:rPr>
+          <w:lang w:val="en-US"/>
+        </w:rPr>
+      </w:pPr>
+      <w:r>
+        <w:rPr>
+          <w:lang w:val="en-US"/>
+        </w:rPr>
+        <w:t>Update country and state of a third customer</w:t>
+      </w:r>
+    </w:p>
+    <w:p>
+      <w:pPr>
+        <w:pStyle w:val="Listenabsatz"/>
+        <w:numPr>
+          <w:ilvl w:val="0"/>
+          <w:numId w:val="2"/>
+        </w:numPr>
+        <w:rPr>
+          <w:lang w:val="en-US"/>
+        </w:rPr>
+      </w:pPr>
+      <w:r>
+        <w:rPr>
+          <w:lang w:val="en-US"/>
+        </w:rPr>
+        <w:t>Execute the full job, to see what happens</w:t>
+      </w:r>
+      <w:r>
+        <w:rPr>
+          <w:lang w:val="en-US"/>
+        </w:rPr>
+        <w:t xml:space="preserve"> for the individual customers</w:t>
+      </w:r>
+    </w:p>
+    <w:p>
+      <w:pPr>
+        <w:pStyle w:val="Listenabsatz"/>
+        <w:numPr>
+          <w:ilvl w:val="0"/>
+          <w:numId w:val="2"/>
+        </w:numPr>
+        <w:rPr>
+          <w:lang w:val="en-US"/>
+        </w:rPr>
+      </w:pPr>
+      <w:r>
+        <w:rPr>
+          <w:lang w:val="en-US"/>
+        </w:rPr>
+        <w:t>Repeated execution of the job should not change the database</w:t>
+      </w:r>
+    </w:p>
+    <w:p>
+      <w:pPr>
+        <w:pStyle w:val="berschrift2"/>
+        <w:rPr>
+          <w:lang w:val="en-US"/>
+        </w:rPr>
+      </w:pPr>
+      <w:r>
+        <w:rPr>
+          <w:lang w:val="en-US"/>
+        </w:rPr>
+        <w:t xml:space="preserve">Task </w:t>
+      </w:r>
+      <w:r>
+        <w:rPr>
+          <w:lang w:val="en-US"/>
+        </w:rPr>
+        <w:t>9</w:t>
+      </w:r>
+      <w:r>
+        <w:rPr>
+          <w:lang w:val="en-US"/>
+        </w:rPr>
+        <w:t xml:space="preserve">: Sales </w:t>
+      </w:r>
+      <w:proofErr w:type="spellStart"/>
+      <w:r>
+        <w:rPr>
+          <w:lang w:val="en-US"/>
+        </w:rPr>
+        <w:t>Fakt</w:t>
+      </w:r>
+      <w:proofErr w:type="spellEnd"/>
+    </w:p>
+    <w:p>
+      <w:pPr>
+        <w:pStyle w:val="Listenabsatz"/>
+        <w:numPr>
+          <w:ilvl w:val="0"/>
+          <w:numId w:val="8"/>
+        </w:numPr>
+        <w:rPr>
+          <w:lang w:val="en-US"/>
+        </w:rPr>
+      </w:pPr>
+      <w:r>
+        <w:rPr>
+          <w:lang w:val="en-US"/>
+        </w:rPr>
+        <w:t xml:space="preserve">Add the </w:t>
+      </w:r>
+      <w:proofErr w:type="gramStart"/>
+      <w:r>
+        <w:rPr>
+          <w:lang w:val="en-US"/>
+        </w:rPr>
+        <w:t>tables</w:t>
+      </w:r>
+      <w:proofErr w:type="gramEnd"/>
+      <w:r>
+        <w:rPr>
+          <w:lang w:val="en-US"/>
+        </w:rPr>
+        <w:t xml:space="preserve"> orders and orderliness to staging.</w:t>
+      </w:r>
+    </w:p>
+    <w:p>
+      <w:pPr>
+        <w:pStyle w:val="Listenabsatz"/>
+        <w:numPr>
+          <w:ilvl w:val="0"/>
+          <w:numId w:val="8"/>
+        </w:numPr>
+        <w:rPr>
+          <w:lang w:val="en-US"/>
+        </w:rPr>
+      </w:pPr>
+      <w:r>
+        <w:rPr>
+          <w:lang w:val="en-US"/>
+        </w:rPr>
+        <w:t xml:space="preserve">Create table </w:t>
+      </w:r>
+      <w:proofErr w:type="spellStart"/>
+      <w:r>
+        <w:rPr>
+          <w:lang w:val="en-US"/>
+        </w:rPr>
+        <w:t>sales_fact</w:t>
+      </w:r>
+      <w:proofErr w:type="spellEnd"/>
+      <w:r>
+        <w:rPr>
+          <w:lang w:val="en-US"/>
+        </w:rPr>
+        <w:t xml:space="preserve"> with the columns mentioned in the </w:t>
+      </w:r>
+      <w:proofErr w:type="spellStart"/>
+      <w:r>
+        <w:rPr>
+          <w:lang w:val="en-US"/>
+        </w:rPr>
+        <w:t>dellstore_sourcetotarget_map</w:t>
+      </w:r>
+      <w:proofErr w:type="spellEnd"/>
+      <w:r>
+        <w:rPr>
+          <w:lang w:val="en-US"/>
+        </w:rPr>
+        <w:t xml:space="preserve">  in the integration schema as well as in the </w:t>
+      </w:r>
+      <w:proofErr w:type="spellStart"/>
+      <w:r>
+        <w:rPr>
+          <w:lang w:val="en-US"/>
+        </w:rPr>
+        <w:t>dwh</w:t>
+      </w:r>
+      <w:proofErr w:type="spellEnd"/>
+      <w:r>
+        <w:rPr>
+          <w:lang w:val="en-US"/>
+        </w:rPr>
+        <w:t xml:space="preserve"> schema</w:t>
+      </w:r>
+    </w:p>
+    <w:p>
+      <w:pPr>
+        <w:pStyle w:val="Listenabsatz"/>
+        <w:numPr>
+          <w:ilvl w:val="0"/>
+          <w:numId w:val="8"/>
+        </w:numPr>
+        <w:rPr>
+          <w:lang w:val="en-US"/>
+        </w:rPr>
+      </w:pPr>
+      <w:r>
+        <w:rPr>
+          <w:lang w:val="en-US"/>
+        </w:rPr>
+        <w:t>Build a Job “</w:t>
+      </w:r>
+      <w:proofErr w:type="spellStart"/>
+      <w:r>
+        <w:rPr>
+          <w:lang w:val="en-US"/>
+        </w:rPr>
+        <w:t>int</w:t>
+      </w:r>
+      <w:proofErr w:type="spellEnd"/>
+      <w:r>
+        <w:rPr>
+          <w:lang w:val="en-US"/>
+        </w:rPr>
+        <w:t xml:space="preserve"> &lt;</w:t>
+      </w:r>
+      <w:proofErr w:type="spellStart"/>
+      <w:r>
+        <w:rPr>
+          <w:lang w:val="en-US"/>
+        </w:rPr>
+        <w:t>tablename</w:t>
+      </w:r>
+      <w:proofErr w:type="spellEnd"/>
+      <w:r>
+        <w:rPr>
+          <w:lang w:val="en-US"/>
+        </w:rPr>
+        <w:t xml:space="preserve">” to load the table in the integration schema using a TRUNCATE INSERT method, </w:t>
+      </w:r>
+      <w:r>
+        <w:rPr>
+          <w:lang w:val="en-US"/>
+        </w:rPr>
+        <w:t>as described in the source to target map</w:t>
+      </w:r>
+      <w:r>
+        <w:rPr>
+          <w:lang w:val="en-US"/>
+        </w:rPr>
+        <w:t xml:space="preserve">.  </w:t>
+      </w:r>
+    </w:p>
+    <w:p>
+      <w:pPr>
+        <w:pStyle w:val="Listenabsatz"/>
+        <w:numPr>
+          <w:ilvl w:val="0"/>
+          <w:numId w:val="8"/>
+        </w:numPr>
+        <w:rPr>
+          <w:lang w:val="en-US"/>
+        </w:rPr>
+      </w:pPr>
+      <w:r>
+        <w:rPr>
+          <w:lang w:val="en-US"/>
+        </w:rPr>
+        <w:t>Include</w:t>
+      </w:r>
+      <w:r>
+        <w:rPr>
+          <w:lang w:val="en-US"/>
+        </w:rPr>
+        <w:t xml:space="preserve"> the “</w:t>
+      </w:r>
+      <w:proofErr w:type="spellStart"/>
+      <w:r>
+        <w:rPr>
+          <w:lang w:val="en-US"/>
+        </w:rPr>
+        <w:t>int</w:t>
+      </w:r>
+      <w:proofErr w:type="spellEnd"/>
+      <w:r>
+        <w:rPr>
+          <w:lang w:val="en-US"/>
+        </w:rPr>
+        <w:t xml:space="preserve"> &lt;</w:t>
+      </w:r>
+      <w:proofErr w:type="spellStart"/>
+      <w:r>
+        <w:rPr>
+          <w:lang w:val="en-US"/>
+        </w:rPr>
+        <w:t>tablename</w:t>
+      </w:r>
+      <w:proofErr w:type="spellEnd"/>
+      <w:r>
+        <w:rPr>
+          <w:lang w:val="en-US"/>
+        </w:rPr>
+        <w:t xml:space="preserve">&gt;” job </w:t>
+      </w:r>
+      <w:r>
+        <w:rPr>
+          <w:lang w:val="en-US"/>
+        </w:rPr>
+        <w:t xml:space="preserve">in the </w:t>
+      </w:r>
+      <w:r>
+        <w:rPr>
+          <w:lang w:val="en-US"/>
+        </w:rPr>
+        <w:t>central job “integration</w:t>
+      </w:r>
+      <w:r>
+        <w:rPr>
+          <w:lang w:val="en-US"/>
+        </w:rPr>
+        <w:t>”</w:t>
+      </w:r>
+      <w:proofErr w:type="gramStart"/>
+      <w:r>
+        <w:rPr>
+          <w:lang w:val="en-US"/>
+        </w:rPr>
+        <w:t>,</w:t>
+      </w:r>
+      <w:proofErr w:type="gramEnd"/>
+      <w:r>
+        <w:rPr>
+          <w:lang w:val="en-US"/>
+        </w:rPr>
+        <w:t xml:space="preserve"> be careful to set the dependencies correctly.</w:t>
+      </w:r>
+    </w:p>
+    <w:p>
+      <w:pPr>
+        <w:pStyle w:val="Listenabsatz"/>
+        <w:numPr>
+          <w:ilvl w:val="0"/>
+          <w:numId w:val="8"/>
+        </w:numPr>
+        <w:rPr>
+          <w:lang w:val="en-US"/>
+        </w:rPr>
+      </w:pPr>
+      <w:r>
+        <w:rPr>
+          <w:lang w:val="en-US"/>
+        </w:rPr>
+        <w:t xml:space="preserve">Test the job in </w:t>
+      </w:r>
+      <w:proofErr w:type="spellStart"/>
+      <w:r>
+        <w:rPr>
+          <w:lang w:val="en-US"/>
+        </w:rPr>
+        <w:t>int</w:t>
+      </w:r>
+      <w:proofErr w:type="spellEnd"/>
+      <w:r>
+        <w:rPr>
+          <w:lang w:val="en-US"/>
+        </w:rPr>
+        <w:t xml:space="preserve"> until it works correctly</w:t>
+      </w:r>
+    </w:p>
+    <w:p>
+      <w:pPr>
+        <w:pStyle w:val="Listenabsatz"/>
+        <w:numPr>
+          <w:ilvl w:val="0"/>
+          <w:numId w:val="8"/>
+        </w:numPr>
+        <w:rPr>
+          <w:lang w:val="en-US"/>
+        </w:rPr>
+      </w:pPr>
+      <w:r>
+        <w:rPr>
+          <w:lang w:val="en-US"/>
+        </w:rPr>
+        <w:t>Build a Job “load &lt;</w:t>
+      </w:r>
+      <w:proofErr w:type="spellStart"/>
+      <w:r>
+        <w:rPr>
+          <w:lang w:val="en-US"/>
+        </w:rPr>
+        <w:t>tablename</w:t>
+      </w:r>
+      <w:proofErr w:type="spellEnd"/>
+      <w:r>
+        <w:rPr>
+          <w:lang w:val="en-US"/>
+        </w:rPr>
+        <w:t>&gt;” which c</w:t>
+      </w:r>
+      <w:r>
+        <w:rPr>
+          <w:lang w:val="en-US"/>
+        </w:rPr>
+        <w:t xml:space="preserve">opies the data in the </w:t>
+      </w:r>
+      <w:proofErr w:type="spellStart"/>
+      <w:r>
+        <w:rPr>
+          <w:lang w:val="en-US"/>
+        </w:rPr>
+        <w:t>int</w:t>
+      </w:r>
+      <w:proofErr w:type="spellEnd"/>
+      <w:r>
+        <w:rPr>
+          <w:lang w:val="en-US"/>
+        </w:rPr>
+        <w:t xml:space="preserve"> schema </w:t>
+      </w:r>
+      <w:r>
+        <w:rPr>
+          <w:lang w:val="en-US"/>
+        </w:rPr>
+        <w:t>to</w:t>
+      </w:r>
+      <w:r>
+        <w:rPr>
+          <w:lang w:val="en-US"/>
+        </w:rPr>
+        <w:t xml:space="preserve"> the </w:t>
+      </w:r>
+      <w:proofErr w:type="spellStart"/>
+      <w:r>
+        <w:rPr>
+          <w:lang w:val="en-US"/>
+        </w:rPr>
+        <w:t>dwh</w:t>
+      </w:r>
+      <w:proofErr w:type="spellEnd"/>
+      <w:r>
+        <w:rPr>
+          <w:lang w:val="en-US"/>
+        </w:rPr>
+        <w:t xml:space="preserve"> schema using an INSERT method. </w:t>
+      </w:r>
+    </w:p>
+    <w:p>
+      <w:pPr>
+        <w:pStyle w:val="Listenabsatz"/>
+        <w:numPr>
+          <w:ilvl w:val="0"/>
+          <w:numId w:val="8"/>
+        </w:numPr>
+        <w:rPr>
+          <w:lang w:val="en-US"/>
+        </w:rPr>
+      </w:pPr>
+      <w:r>
+        <w:rPr>
+          <w:lang w:val="en-US"/>
+        </w:rPr>
+        <w:t>Include</w:t>
+      </w:r>
+      <w:r>
+        <w:rPr>
+          <w:lang w:val="en-US"/>
+        </w:rPr>
+        <w:t xml:space="preserve"> the “</w:t>
+      </w:r>
+      <w:r>
+        <w:rPr>
+          <w:lang w:val="en-US"/>
+        </w:rPr>
+        <w:t>load</w:t>
+      </w:r>
+      <w:r>
+        <w:rPr>
+          <w:lang w:val="en-US"/>
+        </w:rPr>
+        <w:t xml:space="preserve"> &lt;</w:t>
+      </w:r>
+      <w:proofErr w:type="spellStart"/>
+      <w:r>
+        <w:rPr>
+          <w:lang w:val="en-US"/>
+        </w:rPr>
+        <w:t>tablename</w:t>
+      </w:r>
+      <w:proofErr w:type="spellEnd"/>
+      <w:r>
+        <w:rPr>
+          <w:lang w:val="en-US"/>
+        </w:rPr>
+        <w:t xml:space="preserve">&gt;” job </w:t>
+      </w:r>
+      <w:r>
+        <w:rPr>
+          <w:lang w:val="en-US"/>
+        </w:rPr>
+        <w:t xml:space="preserve">in the </w:t>
+      </w:r>
+      <w:r>
+        <w:rPr>
+          <w:lang w:val="en-US"/>
+        </w:rPr>
+        <w:t>central job “</w:t>
+      </w:r>
+      <w:r>
+        <w:rPr>
+          <w:lang w:val="en-US"/>
+        </w:rPr>
+        <w:t>load”</w:t>
+      </w:r>
+      <w:r>
+        <w:rPr>
+          <w:lang w:val="en-US"/>
+        </w:rPr>
+        <w:t>.</w:t>
+      </w:r>
+    </w:p>
+    <w:p>
+      <w:pPr>
+        <w:pStyle w:val="Listenabsatz"/>
+        <w:numPr>
+          <w:ilvl w:val="0"/>
+          <w:numId w:val="8"/>
+        </w:numPr>
+        <w:rPr>
+          <w:lang w:val="en-US"/>
+        </w:rPr>
+      </w:pPr>
+      <w:r>
+        <w:rPr>
+          <w:lang w:val="en-US"/>
+        </w:rPr>
+        <w:t>Run job “load &lt;</w:t>
+      </w:r>
+      <w:proofErr w:type="spellStart"/>
+      <w:r>
+        <w:rPr>
+          <w:lang w:val="en-US"/>
+        </w:rPr>
+        <w:t>tablename</w:t>
+      </w:r>
+      <w:proofErr w:type="spellEnd"/>
+      <w:r>
+        <w:rPr>
+          <w:lang w:val="en-US"/>
+        </w:rPr>
+        <w:t>” only one time. Then add a filter to the “</w:t>
+      </w:r>
+      <w:proofErr w:type="spellStart"/>
+      <w:r>
+        <w:rPr>
+          <w:lang w:val="en-US"/>
+        </w:rPr>
+        <w:t>int</w:t>
+      </w:r>
+      <w:proofErr w:type="spellEnd"/>
+      <w:r>
+        <w:rPr>
+          <w:lang w:val="en-US"/>
+        </w:rPr>
+        <w:t xml:space="preserve"> &lt;</w:t>
+      </w:r>
+      <w:proofErr w:type="spellStart"/>
+      <w:r>
+        <w:rPr>
+          <w:lang w:val="en-US"/>
+        </w:rPr>
+        <w:t>tablename</w:t>
+      </w:r>
+      <w:proofErr w:type="spellEnd"/>
+      <w:r>
+        <w:rPr>
+          <w:lang w:val="en-US"/>
+        </w:rPr>
+        <w:t>&gt;” job, which processes only records, which are newer than the load date.</w:t>
+      </w:r>
+    </w:p>
+    <w:p>
+      <w:pPr>
+        <w:pStyle w:val="Listenabsatz"/>
+        <w:numPr>
+          <w:ilvl w:val="0"/>
+          <w:numId w:val="8"/>
+        </w:numPr>
+        <w:rPr>
+          <w:lang w:val="en-US"/>
+        </w:rPr>
+      </w:pPr>
+      <w:r>
+        <w:rPr>
+          <w:lang w:val="en-US"/>
+        </w:rPr>
+        <w:t>Test the new jobs by running it multiple times.  The number of rows in all time tables should stay the same</w:t>
+      </w:r>
+    </w:p>
+    <w:p>
+      <w:pPr>
+        <w:pStyle w:val="Listenabsatz"/>
+        <w:numPr>
+          <w:ilvl w:val="0"/>
+          <w:numId w:val="8"/>
+        </w:numPr>
+        <w:rPr>
+          <w:lang w:val="en-US"/>
+        </w:rPr>
+      </w:pPr>
+      <w:r>
+        <w:rPr>
+          <w:lang w:val="en-US"/>
+        </w:rPr>
+        <w:lastRenderedPageBreak/>
+        <w:t>Set the LOAD_DATE in the “</w:t>
+      </w:r>
+      <w:proofErr w:type="spellStart"/>
+      <w:r>
+        <w:rPr>
+          <w:lang w:val="en-US"/>
+        </w:rPr>
+        <w:t>dwhload_control</w:t>
+      </w:r>
+      <w:proofErr w:type="spellEnd"/>
+      <w:r>
+        <w:rPr>
+          <w:lang w:val="en-US"/>
+        </w:rPr>
+        <w:t xml:space="preserve">” to ’01.02.2018’ and </w:t>
+      </w:r>
+      <w:r>
+        <w:rPr>
+          <w:lang w:val="en-US"/>
+        </w:rPr>
+        <w:t xml:space="preserve">create new </w:t>
+      </w:r>
+      <w:bookmarkStart w:id="0" w:name="_GoBack"/>
+      <w:bookmarkEnd w:id="0"/>
+      <w:r>
+        <w:rPr>
+          <w:lang w:val="en-US"/>
+        </w:rPr>
+        <w:t>orders for the</w:t>
+      </w:r>
+      <w:r>
+        <w:rPr>
+          <w:lang w:val="en-US"/>
+        </w:rPr>
+        <w:t xml:space="preserve"> </w:t>
+      </w:r>
+      <w:r>
+        <w:rPr>
+          <w:lang w:val="en-US"/>
+        </w:rPr>
+        <w:t>customer</w:t>
+      </w:r>
+      <w:r>
+        <w:rPr>
+          <w:lang w:val="en-US"/>
+        </w:rPr>
+        <w:t xml:space="preserve"> with the changed name from task 8.</w:t>
+      </w:r>
+      <w:r>
+        <w:rPr>
+          <w:lang w:val="en-US"/>
+        </w:rPr>
+        <w:t xml:space="preserve"> (</w:t>
+      </w:r>
+      <w:proofErr w:type="gramStart"/>
+      <w:r>
+        <w:rPr>
+          <w:lang w:val="en-US"/>
+        </w:rPr>
+        <w:t>be</w:t>
+      </w:r>
+      <w:proofErr w:type="gramEnd"/>
+      <w:r>
+        <w:rPr>
+          <w:lang w:val="en-US"/>
+        </w:rPr>
+        <w:t xml:space="preserve"> careful to use </w:t>
+      </w:r>
+      <w:proofErr w:type="spellStart"/>
+      <w:r>
+        <w:rPr>
+          <w:lang w:val="en-US"/>
+        </w:rPr>
+        <w:t>orderid</w:t>
+      </w:r>
+      <w:proofErr w:type="spellEnd"/>
+      <w:r>
+        <w:rPr>
+          <w:lang w:val="en-US"/>
+        </w:rPr>
+        <w:t xml:space="preserve"> and </w:t>
+      </w:r>
+      <w:proofErr w:type="spellStart"/>
+      <w:r>
+        <w:rPr>
+          <w:lang w:val="en-US"/>
+        </w:rPr>
+        <w:t>orderlineid</w:t>
+      </w:r>
+      <w:proofErr w:type="spellEnd"/>
+      <w:r>
+        <w:rPr>
+          <w:lang w:val="en-US"/>
+        </w:rPr>
+        <w:t xml:space="preserve"> which are max(value)+1´. Use </w:t>
+      </w:r>
+      <w:proofErr w:type="gramStart"/>
+      <w:r>
+        <w:rPr>
+          <w:lang w:val="en-US"/>
+        </w:rPr>
+        <w:t>a</w:t>
+      </w:r>
+      <w:proofErr w:type="gramEnd"/>
+      <w:r>
+        <w:rPr>
+          <w:lang w:val="en-US"/>
+        </w:rPr>
+        <w:t xml:space="preserve"> </w:t>
+      </w:r>
+      <w:proofErr w:type="spellStart"/>
+      <w:r>
+        <w:rPr>
+          <w:lang w:val="en-US"/>
+        </w:rPr>
+        <w:t>orderdate</w:t>
+      </w:r>
+      <w:proofErr w:type="spellEnd"/>
+      <w:r>
+        <w:rPr>
+          <w:lang w:val="en-US"/>
+        </w:rPr>
+        <w:t xml:space="preserve"> of 13.01.2018.</w:t>
+      </w:r>
+    </w:p>
+    <w:p>
+      <w:pPr>
+        <w:pStyle w:val="Listenabsatz"/>
+        <w:rPr>
+          <w:lang w:val="en-US"/>
+        </w:rPr>
+      </w:pPr>
+    </w:p>
+    <w:p>
+      <w:pPr>
+        <w:pStyle w:val="Listenabsatz"/>
+        <w:autoSpaceDE w:val="0"/>
+        <w:autoSpaceDN w:val="0"/>
+        <w:adjustRightInd w:val="0"/>
+        <w:spacing w:after="0" w:line="240" w:lineRule="auto"/>
+        <w:rPr>
+          <w:rFonts w:ascii="Consolas" w:hAnsi="Consolas" w:cs="Consolas"/>
+          <w:sz w:val="24"/>
+          <w:szCs w:val="24"/>
+          <w:lang w:val="en-US"/>
+        </w:rPr>
+      </w:pPr>
+      <w:r>
+        <w:rPr>
+          <w:rFonts w:ascii="Consolas" w:hAnsi="Consolas" w:cs="Consolas"/>
+          <w:b/>
+          <w:bCs/>
+          <w:color w:val="800000"/>
+          <w:sz w:val="24"/>
+          <w:szCs w:val="24"/>
+          <w:lang w:val="en-US"/>
+        </w:rPr>
+        <w:t>INSERT</w:t>
+      </w:r>
+      <w:r>
+        <w:rPr>
+          <w:rFonts w:ascii="Consolas" w:hAnsi="Consolas" w:cs="Consolas"/>
+          <w:color w:val="000000"/>
+          <w:sz w:val="24"/>
+          <w:szCs w:val="24"/>
+          <w:lang w:val="en-US"/>
+        </w:rPr>
+        <w:t xml:space="preserve"> </w:t>
+      </w:r>
+      <w:r>
+        <w:rPr>
+          <w:rFonts w:ascii="Consolas" w:hAnsi="Consolas" w:cs="Consolas"/>
+          <w:b/>
+          <w:bCs/>
+          <w:color w:val="800000"/>
+          <w:sz w:val="24"/>
+          <w:szCs w:val="24"/>
+          <w:lang w:val="en-US"/>
+        </w:rPr>
+        <w:t>INTO</w:t>
+      </w:r>
+      <w:r>
+        <w:rPr>
+          <w:rFonts w:ascii="Consolas" w:hAnsi="Consolas" w:cs="Consolas"/>
+          <w:color w:val="000000"/>
+          <w:sz w:val="24"/>
+          <w:szCs w:val="24"/>
+          <w:lang w:val="en-US"/>
+        </w:rPr>
+        <w:t xml:space="preserve"> </w:t>
+      </w:r>
+      <w:proofErr w:type="spellStart"/>
+      <w:r>
+        <w:rPr>
+          <w:rFonts w:ascii="Consolas" w:hAnsi="Consolas" w:cs="Consolas"/>
+          <w:color w:val="000000"/>
+          <w:sz w:val="24"/>
+          <w:szCs w:val="24"/>
+          <w:lang w:val="en-US"/>
+        </w:rPr>
+        <w:t>public.orders</w:t>
+      </w:r>
+      <w:proofErr w:type="spellEnd"/>
+    </w:p>
+    <w:p>
+      <w:pPr>
+        <w:pStyle w:val="Listenabsatz"/>
+        <w:autoSpaceDE w:val="0"/>
+        <w:autoSpaceDN w:val="0"/>
+        <w:adjustRightInd w:val="0"/>
+        <w:spacing w:after="0" w:line="240" w:lineRule="auto"/>
+        <w:rPr>
+          <w:rFonts w:ascii="Consolas" w:hAnsi="Consolas" w:cs="Consolas"/>
+          <w:sz w:val="24"/>
+          <w:szCs w:val="24"/>
+          <w:lang w:val="en-US"/>
+        </w:rPr>
+      </w:pPr>
+      <w:r>
+        <w:rPr>
+          <w:rFonts w:ascii="Consolas" w:hAnsi="Consolas" w:cs="Consolas"/>
+          <w:color w:val="000000"/>
+          <w:sz w:val="24"/>
+          <w:szCs w:val="24"/>
+          <w:lang w:val="en-US"/>
+        </w:rPr>
+        <w:t>(</w:t>
+      </w:r>
+      <w:proofErr w:type="spellStart"/>
+      <w:proofErr w:type="gramStart"/>
+      <w:r>
+        <w:rPr>
+          <w:rFonts w:ascii="Consolas" w:hAnsi="Consolas" w:cs="Consolas"/>
+          <w:color w:val="000000"/>
+          <w:sz w:val="24"/>
+          <w:szCs w:val="24"/>
+          <w:lang w:val="en-US"/>
+        </w:rPr>
+        <w:t>orderid</w:t>
+      </w:r>
+      <w:proofErr w:type="spellEnd"/>
+      <w:proofErr w:type="gramEnd"/>
+      <w:r>
+        <w:rPr>
+          <w:rFonts w:ascii="Consolas" w:hAnsi="Consolas" w:cs="Consolas"/>
+          <w:color w:val="000000"/>
+          <w:sz w:val="24"/>
+          <w:szCs w:val="24"/>
+          <w:lang w:val="en-US"/>
+        </w:rPr>
+        <w:t xml:space="preserve">, </w:t>
+      </w:r>
+      <w:proofErr w:type="spellStart"/>
+      <w:r>
+        <w:rPr>
+          <w:rFonts w:ascii="Consolas" w:hAnsi="Consolas" w:cs="Consolas"/>
+          <w:color w:val="000000"/>
+          <w:sz w:val="24"/>
+          <w:szCs w:val="24"/>
+          <w:lang w:val="en-US"/>
+        </w:rPr>
+        <w:t>orderdate</w:t>
+      </w:r>
+      <w:proofErr w:type="spellEnd"/>
+      <w:r>
+        <w:rPr>
+          <w:rFonts w:ascii="Consolas" w:hAnsi="Consolas" w:cs="Consolas"/>
+          <w:color w:val="000000"/>
+          <w:sz w:val="24"/>
+          <w:szCs w:val="24"/>
+          <w:lang w:val="en-US"/>
+        </w:rPr>
+        <w:t xml:space="preserve">, </w:t>
+      </w:r>
+      <w:proofErr w:type="spellStart"/>
+      <w:r>
+        <w:rPr>
+          <w:rFonts w:ascii="Consolas" w:hAnsi="Consolas" w:cs="Consolas"/>
+          <w:color w:val="000000"/>
+          <w:sz w:val="24"/>
+          <w:szCs w:val="24"/>
+          <w:lang w:val="en-US"/>
+        </w:rPr>
+        <w:t>customerid</w:t>
+      </w:r>
+      <w:proofErr w:type="spellEnd"/>
+      <w:r>
+        <w:rPr>
+          <w:rFonts w:ascii="Consolas" w:hAnsi="Consolas" w:cs="Consolas"/>
+          <w:color w:val="000000"/>
+          <w:sz w:val="24"/>
+          <w:szCs w:val="24"/>
+          <w:lang w:val="en-US"/>
+        </w:rPr>
+        <w:t xml:space="preserve">, </w:t>
+      </w:r>
+      <w:proofErr w:type="spellStart"/>
+      <w:r>
+        <w:rPr>
+          <w:rFonts w:ascii="Consolas" w:hAnsi="Consolas" w:cs="Consolas"/>
+          <w:color w:val="000000"/>
+          <w:sz w:val="24"/>
+          <w:szCs w:val="24"/>
+          <w:lang w:val="en-US"/>
+        </w:rPr>
+        <w:t>netamount</w:t>
+      </w:r>
+      <w:proofErr w:type="spellEnd"/>
+      <w:r>
+        <w:rPr>
+          <w:rFonts w:ascii="Consolas" w:hAnsi="Consolas" w:cs="Consolas"/>
+          <w:color w:val="000000"/>
+          <w:sz w:val="24"/>
+          <w:szCs w:val="24"/>
+          <w:lang w:val="en-US"/>
+        </w:rPr>
+        <w:t xml:space="preserve">, tax, </w:t>
+      </w:r>
+      <w:proofErr w:type="spellStart"/>
+      <w:r>
+        <w:rPr>
+          <w:rFonts w:ascii="Consolas" w:hAnsi="Consolas" w:cs="Consolas"/>
+          <w:color w:val="000000"/>
+          <w:sz w:val="24"/>
+          <w:szCs w:val="24"/>
+          <w:lang w:val="en-US"/>
+        </w:rPr>
+        <w:t>totalamount</w:t>
+      </w:r>
+      <w:proofErr w:type="spellEnd"/>
+      <w:r>
+        <w:rPr>
+          <w:rFonts w:ascii="Consolas" w:hAnsi="Consolas" w:cs="Consolas"/>
+          <w:color w:val="000000"/>
+          <w:sz w:val="24"/>
+          <w:szCs w:val="24"/>
+          <w:lang w:val="en-US"/>
+        </w:rPr>
+        <w:t>)</w:t>
+      </w:r>
+    </w:p>
+    <w:p>
+      <w:pPr>
+        <w:pStyle w:val="Listenabsatz"/>
+        <w:autoSpaceDE w:val="0"/>
+        <w:autoSpaceDN w:val="0"/>
+        <w:adjustRightInd w:val="0"/>
+        <w:spacing w:after="0" w:line="240" w:lineRule="auto"/>
+        <w:rPr>
+          <w:rFonts w:ascii="Consolas" w:hAnsi="Consolas" w:cs="Consolas"/>
+          <w:sz w:val="24"/>
+          <w:szCs w:val="24"/>
+          <w:lang w:val="en-US"/>
+        </w:rPr>
+      </w:pPr>
+      <w:proofErr w:type="gramStart"/>
+      <w:r>
+        <w:rPr>
+          <w:rFonts w:ascii="Consolas" w:hAnsi="Consolas" w:cs="Consolas"/>
+          <w:b/>
+          <w:bCs/>
+          <w:color w:val="800000"/>
+          <w:sz w:val="24"/>
+          <w:szCs w:val="24"/>
+          <w:lang w:val="en-US"/>
+        </w:rPr>
+        <w:t>VALUES</w:t>
+      </w:r>
+      <w:r>
+        <w:rPr>
+          <w:rFonts w:ascii="Consolas" w:hAnsi="Consolas" w:cs="Consolas"/>
+          <w:color w:val="000000"/>
+          <w:sz w:val="24"/>
+          <w:szCs w:val="24"/>
+          <w:lang w:val="en-US"/>
+        </w:rPr>
+        <w:t>(</w:t>
+      </w:r>
+      <w:proofErr w:type="gramEnd"/>
+      <w:r>
+        <w:rPr>
+          <w:rFonts w:ascii="Consolas" w:hAnsi="Consolas" w:cs="Consolas"/>
+          <w:color w:val="000000"/>
+          <w:sz w:val="24"/>
+          <w:szCs w:val="24"/>
+          <w:lang w:val="en-US"/>
+        </w:rPr>
+        <w:t>(</w:t>
+      </w:r>
+      <w:r>
+        <w:rPr>
+          <w:rFonts w:ascii="Consolas" w:hAnsi="Consolas" w:cs="Consolas"/>
+          <w:color w:val="FF0000"/>
+          <w:sz w:val="24"/>
+          <w:szCs w:val="24"/>
           <w:highlight w:val="yellow"/>
           <w:lang w:val="en-US"/>
         </w:rPr>
-      </w:pPr>
-      <w:r>
-        <w:rPr>
+        <w:t>&lt;max value&gt;</w:t>
+      </w:r>
+      <w:r>
+        <w:rPr>
+          <w:rFonts w:ascii="Consolas" w:hAnsi="Consolas" w:cs="Consolas"/>
+          <w:color w:val="000000"/>
+          <w:sz w:val="24"/>
+          <w:szCs w:val="24"/>
+          <w:lang w:val="en-US"/>
+        </w:rPr>
+        <w:t xml:space="preserve">, </w:t>
+      </w:r>
+      <w:r>
+        <w:rPr>
+          <w:rFonts w:ascii="Consolas" w:hAnsi="Consolas" w:cs="Consolas"/>
+          <w:color w:val="008000"/>
+          <w:sz w:val="24"/>
+          <w:szCs w:val="24"/>
+          <w:lang w:val="en-US"/>
+        </w:rPr>
+        <w:t>'20</w:t>
+      </w:r>
+      <w:r>
+        <w:rPr>
+          <w:rFonts w:ascii="Consolas" w:hAnsi="Consolas" w:cs="Consolas"/>
+          <w:color w:val="008000"/>
+          <w:sz w:val="24"/>
+          <w:szCs w:val="24"/>
+          <w:lang w:val="en-US"/>
+        </w:rPr>
+        <w:t>18</w:t>
+      </w:r>
+      <w:r>
+        <w:rPr>
+          <w:rFonts w:ascii="Consolas" w:hAnsi="Consolas" w:cs="Consolas"/>
+          <w:color w:val="008000"/>
+          <w:sz w:val="24"/>
+          <w:szCs w:val="24"/>
+          <w:lang w:val="en-US"/>
+        </w:rPr>
+        <w:t>-01-</w:t>
+      </w:r>
+      <w:r>
+        <w:rPr>
+          <w:rFonts w:ascii="Consolas" w:hAnsi="Consolas" w:cs="Consolas"/>
+          <w:color w:val="008000"/>
+          <w:sz w:val="24"/>
+          <w:szCs w:val="24"/>
+          <w:lang w:val="en-US"/>
+        </w:rPr>
+        <w:t>14</w:t>
+      </w:r>
+      <w:r>
+        <w:rPr>
+          <w:rFonts w:ascii="Consolas" w:hAnsi="Consolas" w:cs="Consolas"/>
+          <w:color w:val="008000"/>
+          <w:sz w:val="24"/>
+          <w:szCs w:val="24"/>
+          <w:lang w:val="en-US"/>
+        </w:rPr>
+        <w:t>'</w:t>
+      </w:r>
+      <w:r>
+        <w:rPr>
+          <w:rFonts w:ascii="Consolas" w:hAnsi="Consolas" w:cs="Consolas"/>
+          <w:color w:val="000000"/>
+          <w:sz w:val="24"/>
+          <w:szCs w:val="24"/>
+          <w:lang w:val="en-US"/>
+        </w:rPr>
+        <w:t xml:space="preserve">, </w:t>
+      </w:r>
+      <w:r>
+        <w:rPr>
+          <w:rFonts w:ascii="Consolas" w:hAnsi="Consolas" w:cs="Consolas"/>
+          <w:color w:val="FF0000"/>
+          <w:sz w:val="24"/>
+          <w:szCs w:val="24"/>
           <w:highlight w:val="yellow"/>
           <w:lang w:val="en-US"/>
         </w:rPr>
-        <w:t>Build a Job “load &lt;</w:t>
-      </w:r>
-      <w:proofErr w:type="spellStart"/>
-      <w:r>
-        <w:rPr>
+        <w:t>id of changed customer</w:t>
+      </w:r>
+      <w:r>
+        <w:rPr>
+          <w:rFonts w:ascii="Consolas" w:hAnsi="Consolas" w:cs="Consolas"/>
+          <w:color w:val="000000"/>
+          <w:sz w:val="24"/>
+          <w:szCs w:val="24"/>
+          <w:lang w:val="en-US"/>
+        </w:rPr>
+        <w:t xml:space="preserve">, </w:t>
+      </w:r>
+      <w:r>
+        <w:rPr>
+          <w:rFonts w:ascii="Consolas" w:hAnsi="Consolas" w:cs="Consolas"/>
+          <w:color w:val="0000FF"/>
+          <w:sz w:val="24"/>
+          <w:szCs w:val="24"/>
+          <w:lang w:val="en-US"/>
+        </w:rPr>
+        <w:t>313</w:t>
+      </w:r>
+      <w:r>
+        <w:rPr>
+          <w:rFonts w:ascii="Consolas" w:hAnsi="Consolas" w:cs="Consolas"/>
+          <w:color w:val="000000"/>
+          <w:sz w:val="24"/>
+          <w:szCs w:val="24"/>
+          <w:lang w:val="en-US"/>
+        </w:rPr>
+        <w:t>.</w:t>
+      </w:r>
+      <w:r>
+        <w:rPr>
+          <w:rFonts w:ascii="Consolas" w:hAnsi="Consolas" w:cs="Consolas"/>
+          <w:color w:val="0000FF"/>
+          <w:sz w:val="24"/>
+          <w:szCs w:val="24"/>
+          <w:lang w:val="en-US"/>
+        </w:rPr>
+        <w:t>24</w:t>
+      </w:r>
+      <w:r>
+        <w:rPr>
+          <w:rFonts w:ascii="Consolas" w:hAnsi="Consolas" w:cs="Consolas"/>
+          <w:color w:val="000000"/>
+          <w:sz w:val="24"/>
+          <w:szCs w:val="24"/>
+          <w:lang w:val="en-US"/>
+        </w:rPr>
+        <w:t xml:space="preserve">, </w:t>
+      </w:r>
+      <w:r>
+        <w:rPr>
+          <w:rFonts w:ascii="Consolas" w:hAnsi="Consolas" w:cs="Consolas"/>
+          <w:color w:val="0000FF"/>
+          <w:sz w:val="24"/>
+          <w:szCs w:val="24"/>
+          <w:lang w:val="en-US"/>
+        </w:rPr>
+        <w:t>25</w:t>
+      </w:r>
+      <w:r>
+        <w:rPr>
+          <w:rFonts w:ascii="Consolas" w:hAnsi="Consolas" w:cs="Consolas"/>
+          <w:color w:val="000000"/>
+          <w:sz w:val="24"/>
+          <w:szCs w:val="24"/>
+          <w:lang w:val="en-US"/>
+        </w:rPr>
+        <w:t>.</w:t>
+      </w:r>
+      <w:r>
+        <w:rPr>
+          <w:rFonts w:ascii="Consolas" w:hAnsi="Consolas" w:cs="Consolas"/>
+          <w:color w:val="0000FF"/>
+          <w:sz w:val="24"/>
+          <w:szCs w:val="24"/>
+          <w:lang w:val="en-US"/>
+        </w:rPr>
+        <w:t>84</w:t>
+      </w:r>
+      <w:r>
+        <w:rPr>
+          <w:rFonts w:ascii="Consolas" w:hAnsi="Consolas" w:cs="Consolas"/>
+          <w:color w:val="000000"/>
+          <w:sz w:val="24"/>
+          <w:szCs w:val="24"/>
+          <w:lang w:val="en-US"/>
+        </w:rPr>
+        <w:t xml:space="preserve">, </w:t>
+      </w:r>
+      <w:r>
+        <w:rPr>
+          <w:rFonts w:ascii="Consolas" w:hAnsi="Consolas" w:cs="Consolas"/>
+          <w:color w:val="0000FF"/>
+          <w:sz w:val="24"/>
+          <w:szCs w:val="24"/>
+          <w:lang w:val="en-US"/>
+        </w:rPr>
+        <w:t>339</w:t>
+      </w:r>
+      <w:r>
+        <w:rPr>
+          <w:rFonts w:ascii="Consolas" w:hAnsi="Consolas" w:cs="Consolas"/>
+          <w:color w:val="000000"/>
+          <w:sz w:val="24"/>
+          <w:szCs w:val="24"/>
+          <w:lang w:val="en-US"/>
+        </w:rPr>
+        <w:t>.</w:t>
+      </w:r>
+      <w:r>
+        <w:rPr>
+          <w:rFonts w:ascii="Consolas" w:hAnsi="Consolas" w:cs="Consolas"/>
+          <w:color w:val="0000FF"/>
+          <w:sz w:val="24"/>
+          <w:szCs w:val="24"/>
+          <w:lang w:val="en-US"/>
+        </w:rPr>
+        <w:t>08</w:t>
+      </w:r>
+      <w:r>
+        <w:rPr>
+          <w:rFonts w:ascii="Consolas" w:hAnsi="Consolas" w:cs="Consolas"/>
+          <w:color w:val="000000"/>
+          <w:sz w:val="24"/>
+          <w:szCs w:val="24"/>
+          <w:lang w:val="en-US"/>
+        </w:rPr>
+        <w:t>)</w:t>
+      </w:r>
+      <w:r>
+        <w:rPr>
+          <w:rFonts w:ascii="Consolas" w:hAnsi="Consolas" w:cs="Consolas"/>
+          <w:color w:val="FF0000"/>
+          <w:sz w:val="24"/>
+          <w:szCs w:val="24"/>
+          <w:lang w:val="en-US"/>
+        </w:rPr>
+        <w:t>;</w:t>
+      </w:r>
+    </w:p>
+    <w:p>
+      <w:pPr>
+        <w:pStyle w:val="Listenabsatz"/>
+        <w:autoSpaceDE w:val="0"/>
+        <w:autoSpaceDN w:val="0"/>
+        <w:adjustRightInd w:val="0"/>
+        <w:spacing w:after="0" w:line="240" w:lineRule="auto"/>
+        <w:rPr>
+          <w:rFonts w:ascii="Consolas" w:hAnsi="Consolas" w:cs="Consolas"/>
+          <w:sz w:val="24"/>
+          <w:szCs w:val="24"/>
+          <w:lang w:val="en-US"/>
+        </w:rPr>
+      </w:pPr>
+    </w:p>
+    <w:p>
+      <w:pPr>
+        <w:pStyle w:val="Listenabsatz"/>
+        <w:autoSpaceDE w:val="0"/>
+        <w:autoSpaceDN w:val="0"/>
+        <w:adjustRightInd w:val="0"/>
+        <w:spacing w:after="0" w:line="240" w:lineRule="auto"/>
+        <w:rPr>
+          <w:rFonts w:ascii="Consolas" w:hAnsi="Consolas" w:cs="Consolas"/>
+          <w:sz w:val="24"/>
+          <w:szCs w:val="24"/>
+          <w:lang w:val="en-US"/>
+        </w:rPr>
+      </w:pPr>
+      <w:r>
+        <w:rPr>
+          <w:rFonts w:ascii="Consolas" w:hAnsi="Consolas" w:cs="Consolas"/>
+          <w:b/>
+          <w:bCs/>
+          <w:color w:val="800000"/>
+          <w:sz w:val="24"/>
+          <w:szCs w:val="24"/>
+          <w:lang w:val="en-US"/>
+        </w:rPr>
+        <w:t>INSERT</w:t>
+      </w:r>
+      <w:r>
+        <w:rPr>
+          <w:rFonts w:ascii="Consolas" w:hAnsi="Consolas" w:cs="Consolas"/>
+          <w:color w:val="000000"/>
+          <w:sz w:val="24"/>
+          <w:szCs w:val="24"/>
+          <w:lang w:val="en-US"/>
+        </w:rPr>
+        <w:t xml:space="preserve"> </w:t>
+      </w:r>
+      <w:r>
+        <w:rPr>
+          <w:rFonts w:ascii="Consolas" w:hAnsi="Consolas" w:cs="Consolas"/>
+          <w:b/>
+          <w:bCs/>
+          <w:color w:val="800000"/>
+          <w:sz w:val="24"/>
+          <w:szCs w:val="24"/>
+          <w:lang w:val="en-US"/>
+        </w:rPr>
+        <w:t>INTO</w:t>
+      </w:r>
+      <w:r>
+        <w:rPr>
+          <w:rFonts w:ascii="Consolas" w:hAnsi="Consolas" w:cs="Consolas"/>
+          <w:color w:val="000000"/>
+          <w:sz w:val="24"/>
+          <w:szCs w:val="24"/>
+          <w:lang w:val="en-US"/>
+        </w:rPr>
+        <w:t xml:space="preserve"> </w:t>
+      </w:r>
+      <w:proofErr w:type="spellStart"/>
+      <w:r>
+        <w:rPr>
+          <w:rFonts w:ascii="Consolas" w:hAnsi="Consolas" w:cs="Consolas"/>
+          <w:color w:val="000000"/>
+          <w:sz w:val="24"/>
+          <w:szCs w:val="24"/>
+          <w:lang w:val="en-US"/>
+        </w:rPr>
+        <w:t>public.orderlines</w:t>
+      </w:r>
+      <w:proofErr w:type="spellEnd"/>
+    </w:p>
+    <w:p>
+      <w:pPr>
+        <w:pStyle w:val="Listenabsatz"/>
+        <w:autoSpaceDE w:val="0"/>
+        <w:autoSpaceDN w:val="0"/>
+        <w:adjustRightInd w:val="0"/>
+        <w:spacing w:after="0" w:line="240" w:lineRule="auto"/>
+        <w:rPr>
+          <w:rFonts w:ascii="Consolas" w:hAnsi="Consolas" w:cs="Consolas"/>
+          <w:sz w:val="24"/>
+          <w:szCs w:val="24"/>
+          <w:lang w:val="en-US"/>
+        </w:rPr>
+      </w:pPr>
+      <w:r>
+        <w:rPr>
+          <w:rFonts w:ascii="Consolas" w:hAnsi="Consolas" w:cs="Consolas"/>
+          <w:color w:val="000000"/>
+          <w:sz w:val="24"/>
+          <w:szCs w:val="24"/>
+          <w:lang w:val="en-US"/>
+        </w:rPr>
+        <w:t>(</w:t>
+      </w:r>
+      <w:proofErr w:type="spellStart"/>
+      <w:proofErr w:type="gramStart"/>
+      <w:r>
+        <w:rPr>
+          <w:rFonts w:ascii="Consolas" w:hAnsi="Consolas" w:cs="Consolas"/>
+          <w:color w:val="000000"/>
+          <w:sz w:val="24"/>
+          <w:szCs w:val="24"/>
+          <w:lang w:val="en-US"/>
+        </w:rPr>
+        <w:t>orderlineid</w:t>
+      </w:r>
+      <w:proofErr w:type="spellEnd"/>
+      <w:proofErr w:type="gramEnd"/>
+      <w:r>
+        <w:rPr>
+          <w:rFonts w:ascii="Consolas" w:hAnsi="Consolas" w:cs="Consolas"/>
+          <w:color w:val="000000"/>
+          <w:sz w:val="24"/>
+          <w:szCs w:val="24"/>
+          <w:lang w:val="en-US"/>
+        </w:rPr>
+        <w:t xml:space="preserve">, </w:t>
+      </w:r>
+      <w:proofErr w:type="spellStart"/>
+      <w:r>
+        <w:rPr>
+          <w:rFonts w:ascii="Consolas" w:hAnsi="Consolas" w:cs="Consolas"/>
+          <w:color w:val="000000"/>
+          <w:sz w:val="24"/>
+          <w:szCs w:val="24"/>
+          <w:lang w:val="en-US"/>
+        </w:rPr>
+        <w:t>orderid</w:t>
+      </w:r>
+      <w:proofErr w:type="spellEnd"/>
+      <w:r>
+        <w:rPr>
+          <w:rFonts w:ascii="Consolas" w:hAnsi="Consolas" w:cs="Consolas"/>
+          <w:color w:val="000000"/>
+          <w:sz w:val="24"/>
+          <w:szCs w:val="24"/>
+          <w:lang w:val="en-US"/>
+        </w:rPr>
+        <w:t xml:space="preserve">, </w:t>
+      </w:r>
+      <w:proofErr w:type="spellStart"/>
+      <w:r>
+        <w:rPr>
+          <w:rFonts w:ascii="Consolas" w:hAnsi="Consolas" w:cs="Consolas"/>
+          <w:color w:val="000000"/>
+          <w:sz w:val="24"/>
+          <w:szCs w:val="24"/>
+          <w:lang w:val="en-US"/>
+        </w:rPr>
+        <w:t>prod_id</w:t>
+      </w:r>
+      <w:proofErr w:type="spellEnd"/>
+      <w:r>
+        <w:rPr>
+          <w:rFonts w:ascii="Consolas" w:hAnsi="Consolas" w:cs="Consolas"/>
+          <w:color w:val="000000"/>
+          <w:sz w:val="24"/>
+          <w:szCs w:val="24"/>
+          <w:lang w:val="en-US"/>
+        </w:rPr>
+        <w:t xml:space="preserve">, quantity, </w:t>
+      </w:r>
+      <w:proofErr w:type="spellStart"/>
+      <w:r>
+        <w:rPr>
+          <w:rFonts w:ascii="Consolas" w:hAnsi="Consolas" w:cs="Consolas"/>
+          <w:color w:val="000000"/>
+          <w:sz w:val="24"/>
+          <w:szCs w:val="24"/>
+          <w:lang w:val="en-US"/>
+        </w:rPr>
+        <w:t>orderdate</w:t>
+      </w:r>
+      <w:proofErr w:type="spellEnd"/>
+      <w:r>
+        <w:rPr>
+          <w:rFonts w:ascii="Consolas" w:hAnsi="Consolas" w:cs="Consolas"/>
+          <w:color w:val="000000"/>
+          <w:sz w:val="24"/>
+          <w:szCs w:val="24"/>
+          <w:lang w:val="en-US"/>
+        </w:rPr>
+        <w:t>)</w:t>
+      </w:r>
+    </w:p>
+    <w:p>
+      <w:pPr>
+        <w:pStyle w:val="Listenabsatz"/>
+        <w:rPr>
+          <w:rFonts w:ascii="Consolas" w:hAnsi="Consolas" w:cs="Consolas"/>
+          <w:color w:val="FF0000"/>
+          <w:sz w:val="24"/>
+          <w:szCs w:val="24"/>
+          <w:lang w:val="en-US"/>
+        </w:rPr>
+      </w:pPr>
+      <w:proofErr w:type="gramStart"/>
+      <w:r>
+        <w:rPr>
+          <w:rFonts w:ascii="Consolas" w:hAnsi="Consolas" w:cs="Consolas"/>
+          <w:b/>
+          <w:bCs/>
+          <w:color w:val="800000"/>
+          <w:sz w:val="24"/>
+          <w:szCs w:val="24"/>
+          <w:lang w:val="en-US"/>
+        </w:rPr>
+        <w:t>VALUES</w:t>
+      </w:r>
+      <w:r>
+        <w:rPr>
+          <w:rFonts w:ascii="Consolas" w:hAnsi="Consolas" w:cs="Consolas"/>
+          <w:color w:val="000000"/>
+          <w:sz w:val="24"/>
+          <w:szCs w:val="24"/>
+          <w:lang w:val="en-US"/>
+        </w:rPr>
+        <w:t>(</w:t>
+      </w:r>
+      <w:proofErr w:type="gramEnd"/>
+      <w:r>
+        <w:rPr>
+          <w:rFonts w:ascii="Consolas" w:hAnsi="Consolas" w:cs="Consolas"/>
+          <w:color w:val="FF0000"/>
+          <w:sz w:val="24"/>
+          <w:szCs w:val="24"/>
           <w:highlight w:val="yellow"/>
           <w:lang w:val="en-US"/>
         </w:rPr>
-        <w:t>tablename</w:t>
-      </w:r>
-      <w:proofErr w:type="spellEnd"/>
-      <w:r>
-        <w:rPr>
+        <w:t>&lt;max value&gt;</w:t>
+      </w:r>
+      <w:r>
+        <w:rPr>
+          <w:rFonts w:ascii="Consolas" w:hAnsi="Consolas" w:cs="Consolas"/>
+          <w:color w:val="000000"/>
+          <w:sz w:val="24"/>
+          <w:szCs w:val="24"/>
+          <w:lang w:val="en-US"/>
+        </w:rPr>
+        <w:t xml:space="preserve">, </w:t>
+      </w:r>
+      <w:r>
+        <w:rPr>
+          <w:rFonts w:ascii="Consolas" w:hAnsi="Consolas" w:cs="Consolas"/>
+          <w:color w:val="FF0000"/>
+          <w:sz w:val="24"/>
+          <w:szCs w:val="24"/>
           <w:highlight w:val="yellow"/>
           <w:lang w:val="en-US"/>
         </w:rPr>
-        <w:t xml:space="preserve">&gt;” which loads the table </w:t>
+        <w:t>see orders</w:t>
+      </w:r>
+      <w:r>
+        <w:rPr>
+          <w:rFonts w:ascii="Consolas" w:hAnsi="Consolas" w:cs="Consolas"/>
+          <w:color w:val="000000"/>
+          <w:sz w:val="24"/>
+          <w:szCs w:val="24"/>
+          <w:lang w:val="en-US"/>
+        </w:rPr>
+        <w:t xml:space="preserve">, </w:t>
+      </w:r>
+      <w:r>
+        <w:rPr>
+          <w:rFonts w:ascii="Consolas" w:hAnsi="Consolas" w:cs="Consolas"/>
+          <w:color w:val="0000FF"/>
+          <w:sz w:val="24"/>
+          <w:szCs w:val="24"/>
+          <w:lang w:val="en-US"/>
+        </w:rPr>
+        <w:t>3353</w:t>
+      </w:r>
+      <w:r>
+        <w:rPr>
+          <w:rFonts w:ascii="Consolas" w:hAnsi="Consolas" w:cs="Consolas"/>
+          <w:color w:val="000000"/>
+          <w:sz w:val="24"/>
+          <w:szCs w:val="24"/>
+          <w:lang w:val="en-US"/>
+        </w:rPr>
+        <w:t xml:space="preserve">, </w:t>
+      </w:r>
+      <w:r>
+        <w:rPr>
+          <w:rFonts w:ascii="Consolas" w:hAnsi="Consolas" w:cs="Consolas"/>
+          <w:color w:val="0000FF"/>
+          <w:sz w:val="24"/>
+          <w:szCs w:val="24"/>
+          <w:lang w:val="en-US"/>
+        </w:rPr>
+        <w:t>3</w:t>
+      </w:r>
+      <w:r>
+        <w:rPr>
+          <w:rFonts w:ascii="Consolas" w:hAnsi="Consolas" w:cs="Consolas"/>
+          <w:color w:val="000000"/>
+          <w:sz w:val="24"/>
+          <w:szCs w:val="24"/>
+          <w:lang w:val="en-US"/>
+        </w:rPr>
+        <w:t xml:space="preserve">, </w:t>
+      </w:r>
+      <w:r>
+        <w:rPr>
+          <w:rFonts w:ascii="Consolas" w:hAnsi="Consolas" w:cs="Consolas"/>
+          <w:color w:val="008000"/>
+          <w:sz w:val="24"/>
+          <w:szCs w:val="24"/>
+          <w:lang w:val="en-US"/>
+        </w:rPr>
+        <w:t>'20</w:t>
+      </w:r>
+      <w:r>
+        <w:rPr>
+          <w:rFonts w:ascii="Consolas" w:hAnsi="Consolas" w:cs="Consolas"/>
+          <w:color w:val="008000"/>
+          <w:sz w:val="24"/>
+          <w:szCs w:val="24"/>
+          <w:lang w:val="en-US"/>
+        </w:rPr>
+        <w:t>18</w:t>
+      </w:r>
+      <w:r>
+        <w:rPr>
+          <w:rFonts w:ascii="Consolas" w:hAnsi="Consolas" w:cs="Consolas"/>
+          <w:color w:val="008000"/>
+          <w:sz w:val="24"/>
+          <w:szCs w:val="24"/>
+          <w:lang w:val="en-US"/>
+        </w:rPr>
+        <w:t>-01-</w:t>
+      </w:r>
+      <w:r>
+        <w:rPr>
+          <w:rFonts w:ascii="Consolas" w:hAnsi="Consolas" w:cs="Consolas"/>
+          <w:color w:val="008000"/>
+          <w:sz w:val="24"/>
+          <w:szCs w:val="24"/>
+          <w:lang w:val="en-US"/>
+        </w:rPr>
+        <w:t>14</w:t>
+      </w:r>
+      <w:r>
+        <w:rPr>
+          <w:rFonts w:ascii="Consolas" w:hAnsi="Consolas" w:cs="Consolas"/>
+          <w:color w:val="008000"/>
+          <w:sz w:val="24"/>
+          <w:szCs w:val="24"/>
+          <w:lang w:val="en-US"/>
+        </w:rPr>
+        <w:t>'</w:t>
+      </w:r>
+      <w:r>
+        <w:rPr>
+          <w:rFonts w:ascii="Consolas" w:hAnsi="Consolas" w:cs="Consolas"/>
+          <w:color w:val="000000"/>
+          <w:sz w:val="24"/>
+          <w:szCs w:val="24"/>
+          <w:lang w:val="en-US"/>
+        </w:rPr>
+        <w:t>)</w:t>
+      </w:r>
+      <w:r>
+        <w:rPr>
+          <w:rFonts w:ascii="Consolas" w:hAnsi="Consolas" w:cs="Consolas"/>
+          <w:color w:val="FF0000"/>
+          <w:sz w:val="24"/>
+          <w:szCs w:val="24"/>
+          <w:lang w:val="en-US"/>
+        </w:rPr>
+        <w:t>;</w:t>
+      </w:r>
+    </w:p>
+    <w:p>
+      <w:pPr>
+        <w:pStyle w:val="Listenabsatz"/>
+        <w:rPr>
+          <w:lang w:val="en-US"/>
+        </w:rPr>
+      </w:pPr>
+    </w:p>
+    <w:p>
+      <w:pPr>
+        <w:pStyle w:val="Listenabsatz"/>
+        <w:numPr>
+          <w:ilvl w:val="0"/>
+          <w:numId w:val="8"/>
+        </w:numPr>
+        <w:rPr>
+          <w:lang w:val="en-US"/>
+        </w:rPr>
+      </w:pPr>
+      <w:r>
+        <w:rPr>
+          <w:lang w:val="en-US"/>
+        </w:rPr>
+        <w:t>Execute the full job</w:t>
+      </w:r>
+      <w:r>
+        <w:rPr>
+          <w:lang w:val="en-US"/>
+        </w:rPr>
+        <w:t xml:space="preserve"> and see how many rows are in </w:t>
+      </w:r>
+      <w:proofErr w:type="spellStart"/>
+      <w:r>
+        <w:rPr>
+          <w:lang w:val="en-US"/>
+        </w:rPr>
+        <w:t>int</w:t>
+      </w:r>
+      <w:proofErr w:type="spellEnd"/>
+      <w:r>
+        <w:rPr>
+          <w:lang w:val="en-US"/>
+        </w:rPr>
+        <w:t xml:space="preserve"> and how many rows are added to </w:t>
+      </w:r>
+      <w:proofErr w:type="spellStart"/>
+      <w:r>
+        <w:rPr>
+          <w:lang w:val="en-US"/>
+        </w:rPr>
+        <w:t>dwh</w:t>
+      </w:r>
+      <w:proofErr w:type="spellEnd"/>
+      <w:r>
+        <w:rPr>
+          <w:lang w:val="en-US"/>
+        </w:rPr>
+        <w:t>.</w:t>
+      </w:r>
+    </w:p>
+    <w:p>
+      <w:pPr>
+        <w:pStyle w:val="Listenabsatz"/>
+        <w:numPr>
+          <w:ilvl w:val="0"/>
+          <w:numId w:val="8"/>
+        </w:numPr>
+        <w:rPr>
+          <w:lang w:val="en-US"/>
+        </w:rPr>
+      </w:pPr>
+      <w:r>
+        <w:rPr>
+          <w:lang w:val="en-US"/>
+        </w:rPr>
+        <w:t>Repeated execution of the job should not change the database</w:t>
       </w:r>
     </w:p>
     <w:p>
@@ -1890,53 +4415,169 @@
       </w:pPr>
       <w:r>
         <w:rPr>
-          <w:highlight w:val="yellow"/>
+          <w:lang w:val="en-US"/>
+        </w:rPr>
+        <w:t>Task 10: Customer Statistics</w:t>
+      </w:r>
+    </w:p>
+    <w:p>
+      <w:pPr>
+        <w:pStyle w:val="Listenabsatz"/>
+        <w:numPr>
+          <w:ilvl w:val="0"/>
+          <w:numId w:val="6"/>
+        </w:numPr>
+        <w:rPr>
+          <w:lang w:val="en-US"/>
+        </w:rPr>
+      </w:pPr>
+      <w:r>
+        <w:rPr>
+          <w:lang w:val="en-US"/>
+        </w:rPr>
+        <w:t xml:space="preserve">Create table </w:t>
+      </w:r>
+      <w:proofErr w:type="spellStart"/>
+      <w:r>
+        <w:rPr>
+          <w:lang w:val="en-US"/>
+        </w:rPr>
+        <w:t>cust_</w:t>
+      </w:r>
+      <w:r>
+        <w:rPr>
+          <w:lang w:val="en-US"/>
+        </w:rPr>
+        <w:t>stats</w:t>
+      </w:r>
+      <w:proofErr w:type="spellEnd"/>
+      <w:r>
+        <w:rPr>
+          <w:lang w:val="en-US"/>
+        </w:rPr>
+        <w:t xml:space="preserve"> with the columns mentioned in the </w:t>
+      </w:r>
+      <w:proofErr w:type="spellStart"/>
+      <w:r>
+        <w:rPr>
+          <w:lang w:val="en-US"/>
+        </w:rPr>
+        <w:t>dellstore_sourcetotarget_map</w:t>
+      </w:r>
+      <w:proofErr w:type="spellEnd"/>
+      <w:r>
+        <w:rPr>
+          <w:lang w:val="en-US"/>
+        </w:rPr>
+        <w:t xml:space="preserve">  in the </w:t>
+      </w:r>
+      <w:proofErr w:type="spellStart"/>
+      <w:r>
+        <w:rPr>
+          <w:lang w:val="en-US"/>
+        </w:rPr>
+        <w:t>dwh</w:t>
+      </w:r>
+      <w:proofErr w:type="spellEnd"/>
+      <w:r>
+        <w:rPr>
+          <w:lang w:val="en-US"/>
+        </w:rPr>
+        <w:t xml:space="preserve"> schema</w:t>
+      </w:r>
+    </w:p>
+    <w:p>
+      <w:pPr>
+        <w:pStyle w:val="Listenabsatz"/>
+        <w:numPr>
+          <w:ilvl w:val="0"/>
+          <w:numId w:val="6"/>
+        </w:numPr>
+        <w:rPr>
+          <w:lang w:val="en-US"/>
+        </w:rPr>
+      </w:pPr>
+      <w:r>
+        <w:rPr>
+          <w:lang w:val="en-US"/>
+        </w:rPr>
+        <w:t xml:space="preserve">Create a new job (to be included into the load job), which builds an aggregation for all customers in the </w:t>
+      </w:r>
+      <w:proofErr w:type="spellStart"/>
+      <w:r>
+        <w:rPr>
+          <w:lang w:val="en-US"/>
+        </w:rPr>
+        <w:t>cust_stats</w:t>
+      </w:r>
+      <w:proofErr w:type="spellEnd"/>
+      <w:r>
+        <w:rPr>
+          <w:lang w:val="en-US"/>
+        </w:rPr>
+        <w:t xml:space="preserve"> table.  Use the aggregations described in the </w:t>
+      </w:r>
+      <w:proofErr w:type="spellStart"/>
+      <w:r>
+        <w:rPr>
+          <w:lang w:val="en-US"/>
+        </w:rPr>
+        <w:t>sourcetotarget</w:t>
+      </w:r>
+      <w:proofErr w:type="spellEnd"/>
+      <w:r>
+        <w:rPr>
+          <w:lang w:val="en-US"/>
+        </w:rPr>
+        <w:t xml:space="preserve"> map based on the tables, which are already loaded to the </w:t>
+      </w:r>
+      <w:proofErr w:type="spellStart"/>
+      <w:r>
+        <w:rPr>
+          <w:lang w:val="en-US"/>
+        </w:rPr>
+        <w:t>dwh</w:t>
+      </w:r>
+      <w:proofErr w:type="spellEnd"/>
+      <w:r>
+        <w:rPr>
+          <w:lang w:val="en-US"/>
+        </w:rPr>
+        <w:t xml:space="preserve"> schema. Use a </w:t>
+      </w:r>
+      <w:proofErr w:type="spellStart"/>
+      <w:r>
+        <w:rPr>
+          <w:lang w:val="en-US"/>
+        </w:rPr>
+        <w:t>truncate_insert</w:t>
+      </w:r>
+      <w:proofErr w:type="spellEnd"/>
+      <w:r>
+        <w:rPr>
+          <w:lang w:val="en-US"/>
+        </w:rPr>
+        <w:t xml:space="preserve"> method for loading the table.</w:t>
+      </w:r>
+    </w:p>
+    <w:p>
+      <w:pPr>
+        <w:pStyle w:val="berschrift2"/>
+        <w:rPr>
+          <w:lang w:val="en-US"/>
+        </w:rPr>
+      </w:pPr>
+      <w:r>
+        <w:rPr>
           <w:lang w:val="en-US"/>
         </w:rPr>
         <w:t xml:space="preserve">Task </w:t>
       </w:r>
       <w:r>
         <w:rPr>
-          <w:highlight w:val="yellow"/>
-          <w:lang w:val="en-US"/>
-        </w:rPr>
-        <w:t>8</w:t>
-      </w:r>
-      <w:r>
-        <w:rPr>
-          <w:highlight w:val="yellow"/>
-          <w:lang w:val="en-US"/>
-        </w:rPr>
-        <w:t xml:space="preserve">: Sales </w:t>
-      </w:r>
-      <w:proofErr w:type="spellStart"/>
-      <w:r>
-        <w:rPr>
-          <w:highlight w:val="yellow"/>
-          <w:lang w:val="en-US"/>
-        </w:rPr>
-        <w:t>Fakt</w:t>
-      </w:r>
-      <w:proofErr w:type="spellEnd"/>
-    </w:p>
-    <w:p>
-      <w:pPr>
-        <w:pStyle w:val="berschrift2"/>
-        <w:rPr>
-          <w:lang w:val="en-US"/>
-        </w:rPr>
-      </w:pPr>
-      <w:r>
-        <w:rPr>
-          <w:lang w:val="en-US"/>
-        </w:rPr>
-        <w:t xml:space="preserve">Task </w:t>
-      </w:r>
-      <w:r>
-        <w:rPr>
-          <w:lang w:val="en-US"/>
-        </w:rPr>
-        <w:t>9</w:t>
+          <w:lang w:val="en-US"/>
+        </w:rPr>
+        <w:t>10</w:t>
       </w:r>
       <w:r>
         <w:rPr>
@@ -1948,59 +4589,40 @@
         <w:rPr>
           <w:lang w:val="en-US"/>
         </w:rPr>
-        <w:t xml:space="preserve"> Cleaning up</w:t>
-      </w:r>
-    </w:p>
-    <w:p>
-      <w:pPr>
-        <w:rPr>
-          <w:lang w:val="en-US"/>
-        </w:rPr>
-      </w:pPr>
-      <w:r>
-        <w:rPr>
-          <w:lang w:val="en-US"/>
-        </w:rPr>
-        <w:t xml:space="preserve">Add the </w:t>
-      </w:r>
-      <w:proofErr w:type="gramStart"/>
-      <w:r>
-        <w:rPr>
-          <w:lang w:val="en-US"/>
-        </w:rPr>
-        <w:t>tables</w:t>
-      </w:r>
-      <w:proofErr w:type="gramEnd"/>
-      <w:r>
-        <w:rPr>
-          <w:lang w:val="en-US"/>
-        </w:rPr>
-        <w:t xml:space="preserve"> orders and orderliness to staging.</w:t>
-      </w:r>
-    </w:p>
-    <w:p>
-      <w:pPr>
-        <w:rPr>
-          <w:lang w:val="en-US"/>
-        </w:rPr>
-      </w:pPr>
-    </w:p>
-    <w:p>
-      <w:pPr>
-        <w:rPr>
-          <w:lang w:val="en-US"/>
-        </w:rPr>
-      </w:pPr>
-      <w:r>
-        <w:rPr>
-          <w:lang w:val="en-US"/>
-        </w:rPr>
-        <w:lastRenderedPageBreak/>
-        <w:t>Task 8:</w:t>
-      </w:r>
-    </w:p>
-    <w:p>
-      <w:pPr>
+        <w:t xml:space="preserve"> Cleaning</w:t>
+      </w:r>
+      <w:r>
+        <w:rPr>
+          <w:lang w:val="en-US"/>
+        </w:rPr>
+        <w:t xml:space="preserve"> up</w:t>
+      </w:r>
+    </w:p>
+    <w:p>
+      <w:pPr>
+        <w:pStyle w:val="Listenabsatz"/>
+        <w:numPr>
+          <w:ilvl w:val="0"/>
+          <w:numId w:val="7"/>
+        </w:numPr>
+        <w:rPr>
+          <w:lang w:val="en-US"/>
+        </w:rPr>
+      </w:pPr>
+      <w:r>
+        <w:rPr>
+          <w:lang w:val="en-US"/>
+        </w:rPr>
+        <w:t>Organize the jobs using folders</w:t>
+      </w:r>
+    </w:p>
+    <w:p>
+      <w:pPr>
+        <w:pStyle w:val="Listenabsatz"/>
+        <w:numPr>
+          <w:ilvl w:val="0"/>
+          <w:numId w:val="7"/>
+        </w:numPr>
         <w:rPr>
           <w:lang w:val="en-US"/>
         </w:rPr>
@@ -2011,6 +4633,83 @@
         </w:rPr>
         <w:t xml:space="preserve">Use context variables to replace the hardcoded database names </w:t>
       </w:r>
+    </w:p>
+    <w:p>
+      <w:pPr>
+        <w:pStyle w:val="Listenabsatz"/>
+        <w:numPr>
+          <w:ilvl w:val="0"/>
+          <w:numId w:val="7"/>
+        </w:numPr>
+        <w:rPr>
+          <w:lang w:val="en-US"/>
+        </w:rPr>
+      </w:pPr>
+      <w:r>
+        <w:rPr>
+          <w:lang w:val="en-US"/>
+        </w:rPr>
+        <w:t>Add a test and a production environment</w:t>
+      </w:r>
+      <w:r>
+        <w:rPr>
+          <w:lang w:val="en-US"/>
+        </w:rPr>
+        <w:t xml:space="preserve"> (including new </w:t>
+      </w:r>
+      <w:proofErr w:type="spellStart"/>
+      <w:r>
+        <w:rPr>
+          <w:lang w:val="en-US"/>
+        </w:rPr>
+        <w:t>docker</w:t>
+      </w:r>
+      <w:proofErr w:type="spellEnd"/>
+      <w:r>
+        <w:rPr>
+          <w:lang w:val="en-US"/>
+        </w:rPr>
+        <w:t xml:space="preserve"> images for </w:t>
+      </w:r>
+    </w:p>
+    <w:p>
+      <w:pPr>
+        <w:pStyle w:val="Listenabsatz"/>
+        <w:numPr>
+          <w:ilvl w:val="0"/>
+          <w:numId w:val="7"/>
+        </w:numPr>
+        <w:rPr>
+          <w:lang w:val="en-US"/>
+        </w:rPr>
+      </w:pPr>
+      <w:r>
+        <w:rPr>
+          <w:lang w:val="en-US"/>
+        </w:rPr>
+        <w:t xml:space="preserve">Create new </w:t>
+      </w:r>
+      <w:proofErr w:type="spellStart"/>
+      <w:r>
+        <w:rPr>
+          <w:lang w:val="en-US"/>
+        </w:rPr>
+        <w:t>docker</w:t>
+      </w:r>
+      <w:proofErr w:type="spellEnd"/>
+      <w:r>
+        <w:rPr>
+          <w:lang w:val="en-US"/>
+        </w:rPr>
+        <w:t xml:space="preserve"> images for the production environment.</w:t>
+      </w:r>
+    </w:p>
+    <w:p>
+      <w:pPr>
+        <w:rPr>
+          <w:lang w:val="en-US"/>
+        </w:rPr>
+      </w:pPr>
     </w:p>
     <w:sectPr>
       <w:pgSz w:w="11906" w:h="16838"/>
@@ -2129,7 +4828,7 @@
         <w:rFonts w:hint="default"/>
       </w:rPr>
     </w:lvl>
-    <w:lvl w:ilvl="1" w:tplc="04070019" w:tentative="1">
+    <w:lvl w:ilvl="1" w:tplc="04070019">
       <w:start w:val="1"/>
       <w:numFmt w:val="lowerLetter"/>
       <w:lvlText w:val="%2."/>
@@ -2203,6 +4902,499 @@
     </w:lvl>
   </w:abstractNum>
   <w:abstractNum w:abstractNumId="2">
+    <w:nsid w:val="154B15C5"/>
+    <w:multiLevelType w:val="hybridMultilevel"/>
+    <w:tmpl w:val="D1CC06F6"/>
+    <w:lvl w:ilvl="0" w:tplc="04070001">
+      <w:start w:val="1"/>
+      <w:numFmt w:val="bullet"/>
+      <w:lvlText w:val=""/>
+      <w:lvlJc w:val="left"/>
+      <w:pPr>
+        <w:ind w:left="720" w:hanging="360"/>
+      </w:pPr>
+      <w:rPr>
+        <w:rFonts w:ascii="Symbol" w:hAnsi="Symbol" w:hint="default"/>
+      </w:rPr>
+    </w:lvl>
+    <w:lvl w:ilvl="1" w:tplc="04070003" w:tentative="1">
+      <w:start w:val="1"/>
+      <w:numFmt w:val="bullet"/>
+      <w:lvlText w:val="o"/>
+      <w:lvlJc w:val="left"/>
+      <w:pPr>
+        <w:ind w:left="1440" w:hanging="360"/>
+      </w:pPr>
+      <w:rPr>
+        <w:rFonts w:ascii="Courier New" w:hAnsi="Courier New" w:cs="Courier New" w:hint="default"/>
+      </w:rPr>
+    </w:lvl>
+    <w:lvl w:ilvl="2" w:tplc="04070005" w:tentative="1">
+      <w:start w:val="1"/>
+      <w:numFmt w:val="bullet"/>
+      <w:lvlText w:val=""/>
+      <w:lvlJc w:val="left"/>
+      <w:pPr>
+        <w:ind w:left="2160" w:hanging="360"/>
+      </w:pPr>
+      <w:rPr>
+        <w:rFonts w:ascii="Wingdings" w:hAnsi="Wingdings" w:hint="default"/>
+      </w:rPr>
+    </w:lvl>
+    <w:lvl w:ilvl="3" w:tplc="04070001" w:tentative="1">
+      <w:start w:val="1"/>
+      <w:numFmt w:val="bullet"/>
+      <w:lvlText w:val=""/>
+      <w:lvlJc w:val="left"/>
+      <w:pPr>
+        <w:ind w:left="2880" w:hanging="360"/>
+      </w:pPr>
+      <w:rPr>
+        <w:rFonts w:ascii="Symbol" w:hAnsi="Symbol" w:hint="default"/>
+      </w:rPr>
+    </w:lvl>
+    <w:lvl w:ilvl="4" w:tplc="04070003" w:tentative="1">
+      <w:start w:val="1"/>
+      <w:numFmt w:val="bullet"/>
+      <w:lvlText w:val="o"/>
+      <w:lvlJc w:val="left"/>
+      <w:pPr>
+        <w:ind w:left="3600" w:hanging="360"/>
+      </w:pPr>
+      <w:rPr>
+        <w:rFonts w:ascii="Courier New" w:hAnsi="Courier New" w:cs="Courier New" w:hint="default"/>
+      </w:rPr>
+    </w:lvl>
+    <w:lvl w:ilvl="5" w:tplc="04070005" w:tentative="1">
+      <w:start w:val="1"/>
+      <w:numFmt w:val="bullet"/>
+      <w:lvlText w:val=""/>
+      <w:lvlJc w:val="left"/>
+      <w:pPr>
+        <w:ind w:left="4320" w:hanging="360"/>
+      </w:pPr>
+      <w:rPr>
+        <w:rFonts w:ascii="Wingdings" w:hAnsi="Wingdings" w:hint="default"/>
+      </w:rPr>
+    </w:lvl>
+    <w:lvl w:ilvl="6" w:tplc="04070001" w:tentative="1">
+      <w:start w:val="1"/>
+      <w:numFmt w:val="bullet"/>
+      <w:lvlText w:val=""/>
+      <w:lvlJc w:val="left"/>
+      <w:pPr>
+        <w:ind w:left="5040" w:hanging="360"/>
+      </w:pPr>
+      <w:rPr>
+        <w:rFonts w:ascii="Symbol" w:hAnsi="Symbol" w:hint="default"/>
+      </w:rPr>
+    </w:lvl>
+    <w:lvl w:ilvl="7" w:tplc="04070003" w:tentative="1">
+      <w:start w:val="1"/>
+      <w:numFmt w:val="bullet"/>
+      <w:lvlText w:val="o"/>
+      <w:lvlJc w:val="left"/>
+      <w:pPr>
+        <w:ind w:left="5760" w:hanging="360"/>
+      </w:pPr>
+      <w:rPr>
+        <w:rFonts w:ascii="Courier New" w:hAnsi="Courier New" w:cs="Courier New" w:hint="default"/>
+      </w:rPr>
+    </w:lvl>
+    <w:lvl w:ilvl="8" w:tplc="04070005" w:tentative="1">
+      <w:start w:val="1"/>
+      <w:numFmt w:val="bullet"/>
+      <w:lvlText w:val=""/>
+      <w:lvlJc w:val="left"/>
+      <w:pPr>
+        <w:ind w:left="6480" w:hanging="360"/>
+      </w:pPr>
+      <w:rPr>
+        <w:rFonts w:ascii="Wingdings" w:hAnsi="Wingdings" w:hint="default"/>
+      </w:rPr>
+    </w:lvl>
+  </w:abstractNum>
+  <w:abstractNum w:abstractNumId="3">
+    <w:nsid w:val="299F6B87"/>
+    <w:multiLevelType w:val="hybridMultilevel"/>
+    <w:tmpl w:val="7548E1FA"/>
+    <w:lvl w:ilvl="0" w:tplc="04070017">
+      <w:start w:val="1"/>
+      <w:numFmt w:val="lowerLetter"/>
+      <w:lvlText w:val="%1)"/>
+      <w:lvlJc w:val="left"/>
+      <w:pPr>
+        <w:ind w:left="720" w:hanging="360"/>
+      </w:pPr>
+      <w:rPr>
+        <w:rFonts w:hint="default"/>
+      </w:rPr>
+    </w:lvl>
+    <w:lvl w:ilvl="1" w:tplc="04070019" w:tentative="1">
+      <w:start w:val="1"/>
+      <w:numFmt w:val="lowerLetter"/>
+      <w:lvlText w:val="%2."/>
+      <w:lvlJc w:val="left"/>
+      <w:pPr>
+        <w:ind w:left="1440" w:hanging="360"/>
+      </w:pPr>
+    </w:lvl>
+    <w:lvl w:ilvl="2" w:tplc="0407001B" w:tentative="1">
+      <w:start w:val="1"/>
+      <w:numFmt w:val="lowerRoman"/>
+      <w:lvlText w:val="%3."/>
+      <w:lvlJc w:val="right"/>
+      <w:pPr>
+        <w:ind w:left="2160" w:hanging="180"/>
+      </w:pPr>
+    </w:lvl>
+    <w:lvl w:ilvl="3" w:tplc="0407000F" w:tentative="1">
+      <w:start w:val="1"/>
+      <w:numFmt w:val="decimal"/>
+      <w:lvlText w:val="%4."/>
+      <w:lvlJc w:val="left"/>
+      <w:pPr>
+        <w:ind w:left="2880" w:hanging="360"/>
+      </w:pPr>
+    </w:lvl>
+    <w:lvl w:ilvl="4" w:tplc="04070019" w:tentative="1">
+      <w:start w:val="1"/>
+      <w:numFmt w:val="lowerLetter"/>
+      <w:lvlText w:val="%5."/>
+      <w:lvlJc w:val="left"/>
+      <w:pPr>
+        <w:ind w:left="3600" w:hanging="360"/>
+      </w:pPr>
+    </w:lvl>
+    <w:lvl w:ilvl="5" w:tplc="0407001B" w:tentative="1">
+      <w:start w:val="1"/>
+      <w:numFmt w:val="lowerRoman"/>
+      <w:lvlText w:val="%6."/>
+      <w:lvlJc w:val="right"/>
+      <w:pPr>
+        <w:ind w:left="4320" w:hanging="180"/>
+      </w:pPr>
+    </w:lvl>
+    <w:lvl w:ilvl="6" w:tplc="0407000F" w:tentative="1">
+      <w:start w:val="1"/>
+      <w:numFmt w:val="decimal"/>
+      <w:lvlText w:val="%7."/>
+      <w:lvlJc w:val="left"/>
+      <w:pPr>
+        <w:ind w:left="5040" w:hanging="360"/>
+      </w:pPr>
+    </w:lvl>
+    <w:lvl w:ilvl="7" w:tplc="04070019" w:tentative="1">
+      <w:start w:val="1"/>
+      <w:numFmt w:val="lowerLetter"/>
+      <w:lvlText w:val="%8."/>
+      <w:lvlJc w:val="left"/>
+      <w:pPr>
+        <w:ind w:left="5760" w:hanging="360"/>
+      </w:pPr>
+    </w:lvl>
+    <w:lvl w:ilvl="8" w:tplc="0407001B" w:tentative="1">
+      <w:start w:val="1"/>
+      <w:numFmt w:val="lowerRoman"/>
+      <w:lvlText w:val="%9."/>
+      <w:lvlJc w:val="right"/>
+      <w:pPr>
+        <w:ind w:left="6480" w:hanging="180"/>
+      </w:pPr>
+    </w:lvl>
+  </w:abstractNum>
+  <w:abstractNum w:abstractNumId="4">
+    <w:nsid w:val="388C1CFB"/>
+    <w:multiLevelType w:val="hybridMultilevel"/>
+    <w:tmpl w:val="5F0253BA"/>
+    <w:lvl w:ilvl="0" w:tplc="BBC4E914">
+      <w:start w:val="1"/>
+      <w:numFmt w:val="bullet"/>
+      <w:lvlText w:val="-"/>
+      <w:lvlJc w:val="left"/>
+      <w:pPr>
+        <w:ind w:left="1080" w:hanging="360"/>
+      </w:pPr>
+      <w:rPr>
+        <w:rFonts w:ascii="Calibri" w:eastAsiaTheme="minorEastAsia" w:hAnsi="Calibri" w:cs="Calibri" w:hint="default"/>
+      </w:rPr>
+    </w:lvl>
+    <w:lvl w:ilvl="1" w:tplc="04070003" w:tentative="1">
+      <w:start w:val="1"/>
+      <w:numFmt w:val="bullet"/>
+      <w:lvlText w:val="o"/>
+      <w:lvlJc w:val="left"/>
+      <w:pPr>
+        <w:ind w:left="1800" w:hanging="360"/>
+      </w:pPr>
+      <w:rPr>
+        <w:rFonts w:ascii="Courier New" w:hAnsi="Courier New" w:cs="Courier New" w:hint="default"/>
+      </w:rPr>
+    </w:lvl>
+    <w:lvl w:ilvl="2" w:tplc="04070005" w:tentative="1">
+      <w:start w:val="1"/>
+      <w:numFmt w:val="bullet"/>
+      <w:lvlText w:val=""/>
+      <w:lvlJc w:val="left"/>
+      <w:pPr>
+        <w:ind w:left="2520" w:hanging="360"/>
+      </w:pPr>
+      <w:rPr>
+        <w:rFonts w:ascii="Wingdings" w:hAnsi="Wingdings" w:hint="default"/>
+      </w:rPr>
+    </w:lvl>
+    <w:lvl w:ilvl="3" w:tplc="04070001" w:tentative="1">
+      <w:start w:val="1"/>
+      <w:numFmt w:val="bullet"/>
+      <w:lvlText w:val=""/>
+      <w:lvlJc w:val="left"/>
+      <w:pPr>
+        <w:ind w:left="3240" w:hanging="360"/>
+      </w:pPr>
+      <w:rPr>
+        <w:rFonts w:ascii="Symbol" w:hAnsi="Symbol" w:hint="default"/>
+      </w:rPr>
+    </w:lvl>
+    <w:lvl w:ilvl="4" w:tplc="04070003" w:tentative="1">
+      <w:start w:val="1"/>
+      <w:numFmt w:val="bullet"/>
+      <w:lvlText w:val="o"/>
+      <w:lvlJc w:val="left"/>
+      <w:pPr>
+        <w:ind w:left="3960" w:hanging="360"/>
+      </w:pPr>
+      <w:rPr>
+        <w:rFonts w:ascii="Courier New" w:hAnsi="Courier New" w:cs="Courier New" w:hint="default"/>
+      </w:rPr>
+    </w:lvl>
+    <w:lvl w:ilvl="5" w:tplc="04070005" w:tentative="1">
+      <w:start w:val="1"/>
+      <w:numFmt w:val="bullet"/>
+      <w:lvlText w:val=""/>
+      <w:lvlJc w:val="left"/>
+      <w:pPr>
+        <w:ind w:left="4680" w:hanging="360"/>
+      </w:pPr>
+      <w:rPr>
+        <w:rFonts w:ascii="Wingdings" w:hAnsi="Wingdings" w:hint="default"/>
+      </w:rPr>
+    </w:lvl>
+    <w:lvl w:ilvl="6" w:tplc="04070001" w:tentative="1">
+      <w:start w:val="1"/>
+      <w:numFmt w:val="bullet"/>
+      <w:lvlText w:val=""/>
+      <w:lvlJc w:val="left"/>
+      <w:pPr>
+        <w:ind w:left="5400" w:hanging="360"/>
+      </w:pPr>
+      <w:rPr>
+        <w:rFonts w:ascii="Symbol" w:hAnsi="Symbol" w:hint="default"/>
+      </w:rPr>
+    </w:lvl>
+    <w:lvl w:ilvl="7" w:tplc="04070003" w:tentative="1">
+      <w:start w:val="1"/>
+      <w:numFmt w:val="bullet"/>
+      <w:lvlText w:val="o"/>
+      <w:lvlJc w:val="left"/>
+      <w:pPr>
+        <w:ind w:left="6120" w:hanging="360"/>
+      </w:pPr>
+      <w:rPr>
+        <w:rFonts w:ascii="Courier New" w:hAnsi="Courier New" w:cs="Courier New" w:hint="default"/>
+      </w:rPr>
+    </w:lvl>
+    <w:lvl w:ilvl="8" w:tplc="04070005" w:tentative="1">
+      <w:start w:val="1"/>
+      <w:numFmt w:val="bullet"/>
+      <w:lvlText w:val=""/>
+      <w:lvlJc w:val="left"/>
+      <w:pPr>
+        <w:ind w:left="6840" w:hanging="360"/>
+      </w:pPr>
+      <w:rPr>
+        <w:rFonts w:ascii="Wingdings" w:hAnsi="Wingdings" w:hint="default"/>
+      </w:rPr>
+    </w:lvl>
+  </w:abstractNum>
+  <w:abstractNum w:abstractNumId="5">
+    <w:nsid w:val="3D9540CC"/>
+    <w:multiLevelType w:val="hybridMultilevel"/>
+    <w:tmpl w:val="8C24C300"/>
+    <w:lvl w:ilvl="0" w:tplc="04070017">
+      <w:start w:val="1"/>
+      <w:numFmt w:val="lowerLetter"/>
+      <w:lvlText w:val="%1)"/>
+      <w:lvlJc w:val="left"/>
+      <w:pPr>
+        <w:ind w:left="720" w:hanging="360"/>
+      </w:pPr>
+      <w:rPr>
+        <w:rFonts w:hint="default"/>
+      </w:rPr>
+    </w:lvl>
+    <w:lvl w:ilvl="1" w:tplc="04070019">
+      <w:start w:val="1"/>
+      <w:numFmt w:val="lowerLetter"/>
+      <w:lvlText w:val="%2."/>
+      <w:lvlJc w:val="left"/>
+      <w:pPr>
+        <w:ind w:left="1440" w:hanging="360"/>
+      </w:pPr>
+    </w:lvl>
+    <w:lvl w:ilvl="2" w:tplc="0407001B" w:tentative="1">
+      <w:start w:val="1"/>
+      <w:numFmt w:val="lowerRoman"/>
+      <w:lvlText w:val="%3."/>
+      <w:lvlJc w:val="right"/>
+      <w:pPr>
+        <w:ind w:left="2160" w:hanging="180"/>
+      </w:pPr>
+    </w:lvl>
+    <w:lvl w:ilvl="3" w:tplc="0407000F" w:tentative="1">
+      <w:start w:val="1"/>
+      <w:numFmt w:val="decimal"/>
+      <w:lvlText w:val="%4."/>
+      <w:lvlJc w:val="left"/>
+      <w:pPr>
+        <w:ind w:left="2880" w:hanging="360"/>
+      </w:pPr>
+    </w:lvl>
+    <w:lvl w:ilvl="4" w:tplc="04070019" w:tentative="1">
+      <w:start w:val="1"/>
+      <w:numFmt w:val="lowerLetter"/>
+      <w:lvlText w:val="%5."/>
+      <w:lvlJc w:val="left"/>
+      <w:pPr>
+        <w:ind w:left="3600" w:hanging="360"/>
+      </w:pPr>
+    </w:lvl>
+    <w:lvl w:ilvl="5" w:tplc="0407001B" w:tentative="1">
+      <w:start w:val="1"/>
+      <w:numFmt w:val="lowerRoman"/>
+      <w:lvlText w:val="%6."/>
+      <w:lvlJc w:val="right"/>
+      <w:pPr>
+        <w:ind w:left="4320" w:hanging="180"/>
+      </w:pPr>
+    </w:lvl>
+    <w:lvl w:ilvl="6" w:tplc="0407000F" w:tentative="1">
+      <w:start w:val="1"/>
+      <w:numFmt w:val="decimal"/>
+      <w:lvlText w:val="%7."/>
+      <w:lvlJc w:val="left"/>
+      <w:pPr>
+        <w:ind w:left="5040" w:hanging="360"/>
+      </w:pPr>
+    </w:lvl>
+    <w:lvl w:ilvl="7" w:tplc="04070019" w:tentative="1">
+      <w:start w:val="1"/>
+      <w:numFmt w:val="lowerLetter"/>
+      <w:lvlText w:val="%8."/>
+      <w:lvlJc w:val="left"/>
+      <w:pPr>
+        <w:ind w:left="5760" w:hanging="360"/>
+      </w:pPr>
+    </w:lvl>
+    <w:lvl w:ilvl="8" w:tplc="0407001B" w:tentative="1">
+      <w:start w:val="1"/>
+      <w:numFmt w:val="lowerRoman"/>
+      <w:lvlText w:val="%9."/>
+      <w:lvlJc w:val="right"/>
+      <w:pPr>
+        <w:ind w:left="6480" w:hanging="180"/>
+      </w:pPr>
+    </w:lvl>
+  </w:abstractNum>
+  <w:abstractNum w:abstractNumId="6">
+    <w:nsid w:val="47B11272"/>
+    <w:multiLevelType w:val="hybridMultilevel"/>
+    <w:tmpl w:val="8C24C300"/>
+    <w:lvl w:ilvl="0" w:tplc="04070017">
+      <w:start w:val="1"/>
+      <w:numFmt w:val="lowerLetter"/>
+      <w:lvlText w:val="%1)"/>
+      <w:lvlJc w:val="left"/>
+      <w:pPr>
+        <w:ind w:left="720" w:hanging="360"/>
+      </w:pPr>
+      <w:rPr>
+        <w:rFonts w:hint="default"/>
+      </w:rPr>
+    </w:lvl>
+    <w:lvl w:ilvl="1" w:tplc="04070019" w:tentative="1">
+      <w:start w:val="1"/>
+      <w:numFmt w:val="lowerLetter"/>
+      <w:lvlText w:val="%2."/>
+      <w:lvlJc w:val="left"/>
+      <w:pPr>
+        <w:ind w:left="1440" w:hanging="360"/>
+      </w:pPr>
+    </w:lvl>
+    <w:lvl w:ilvl="2" w:tplc="0407001B" w:tentative="1">
+      <w:start w:val="1"/>
+      <w:numFmt w:val="lowerRoman"/>
+      <w:lvlText w:val="%3."/>
+      <w:lvlJc w:val="right"/>
+      <w:pPr>
+        <w:ind w:left="2160" w:hanging="180"/>
+      </w:pPr>
+    </w:lvl>
+    <w:lvl w:ilvl="3" w:tplc="0407000F" w:tentative="1">
+      <w:start w:val="1"/>
+      <w:numFmt w:val="decimal"/>
+      <w:lvlText w:val="%4."/>
+      <w:lvlJc w:val="left"/>
+      <w:pPr>
+        <w:ind w:left="2880" w:hanging="360"/>
+      </w:pPr>
+    </w:lvl>
+    <w:lvl w:ilvl="4" w:tplc="04070019" w:tentative="1">
+      <w:start w:val="1"/>
+      <w:numFmt w:val="lowerLetter"/>
+      <w:lvlText w:val="%5."/>
+      <w:lvlJc w:val="left"/>
+      <w:pPr>
+        <w:ind w:left="3600" w:hanging="360"/>
+      </w:pPr>
+    </w:lvl>
+    <w:lvl w:ilvl="5" w:tplc="0407001B" w:tentative="1">
+      <w:start w:val="1"/>
+      <w:numFmt w:val="lowerRoman"/>
+      <w:lvlText w:val="%6."/>
+      <w:lvlJc w:val="right"/>
+      <w:pPr>
+        <w:ind w:left="4320" w:hanging="180"/>
+      </w:pPr>
+    </w:lvl>
+    <w:lvl w:ilvl="6" w:tplc="0407000F" w:tentative="1">
+      <w:start w:val="1"/>
+      <w:numFmt w:val="decimal"/>
+      <w:lvlText w:val="%7."/>
+      <w:lvlJc w:val="left"/>
+      <w:pPr>
+        <w:ind w:left="5040" w:hanging="360"/>
+      </w:pPr>
+    </w:lvl>
+    <w:lvl w:ilvl="7" w:tplc="04070019" w:tentative="1">
+      <w:start w:val="1"/>
+      <w:numFmt w:val="lowerLetter"/>
+      <w:lvlText w:val="%8."/>
+      <w:lvlJc w:val="left"/>
+      <w:pPr>
+        <w:ind w:left="5760" w:hanging="360"/>
+      </w:pPr>
+    </w:lvl>
+    <w:lvl w:ilvl="8" w:tplc="0407001B" w:tentative="1">
+      <w:start w:val="1"/>
+      <w:numFmt w:val="lowerRoman"/>
+      <w:lvlText w:val="%9."/>
+      <w:lvlJc w:val="right"/>
+      <w:pPr>
+        <w:ind w:left="6480" w:hanging="180"/>
+      </w:pPr>
+    </w:lvl>
+  </w:abstractNum>
+  <w:abstractNum w:abstractNumId="7">
     <w:nsid w:val="546C7B8F"/>
     <w:multiLevelType w:val="hybridMultilevel"/>
     <w:tmpl w:val="8C24C300"/>
@@ -2291,7 +5483,7 @@
       </w:pPr>
     </w:lvl>
   </w:abstractNum>
-  <w:abstractNum w:abstractNumId="3">
+  <w:abstractNum w:abstractNumId="8">
     <w:nsid w:val="60FC5BB2"/>
     <w:multiLevelType w:val="hybridMultilevel"/>
     <w:tmpl w:val="BEAC526A"/>
@@ -2381,16 +5573,31 @@
     </w:lvl>
   </w:abstractNum>
   <w:num w:numId="1">
-    <w:abstractNumId w:val="2"/>
+    <w:abstractNumId w:val="7"/>
   </w:num>
   <w:num w:numId="2">
     <w:abstractNumId w:val="1"/>
   </w:num>
   <w:num w:numId="3">
-    <w:abstractNumId w:val="3"/>
+    <w:abstractNumId w:val="8"/>
   </w:num>
   <w:num w:numId="4">
     <w:abstractNumId w:val="0"/>
+  </w:num>
+  <w:num w:numId="5">
+    <w:abstractNumId w:val="3"/>
+  </w:num>
+  <w:num w:numId="6">
+    <w:abstractNumId w:val="6"/>
+  </w:num>
+  <w:num w:numId="7">
+    <w:abstractNumId w:val="2"/>
+  </w:num>
+  <w:num w:numId="8">
+    <w:abstractNumId w:val="5"/>
+  </w:num>
+  <w:num w:numId="9">
+    <w:abstractNumId w:val="4"/>
   </w:num>
 </w:numbering>
 </file>

</xml_diff>